<commit_message>
Update and complete the Vision Document
</commit_message>
<xml_diff>
--- a/pa/PA2-Group08/PA2_Group08_Vision_Document.docx
+++ b/pa/PA2-Group08/PA2_Group08_Vision_Document.docx
@@ -7,45 +7,25 @@
         <w:pStyle w:val="Title"/>
         <w:jc w:val="right"/>
       </w:pPr>
-      <w:r>
-        <w:fldChar w:fldCharType="begin"/>
-      </w:r>
-      <w:r>
-        <w:instrText xml:space="preserve"> SUBJECT  \* MERGEFORMAT </w:instrText>
-      </w:r>
-      <w:r>
-        <w:fldChar w:fldCharType="separate"/>
-      </w:r>
-      <w:r>
-        <w:t>MOVIE STREAMING WEBSITE</w:t>
-      </w:r>
-      <w:r>
-        <w:fldChar w:fldCharType="end"/>
-      </w:r>
+      <w:fldSimple w:instr=" SUBJECT  \* MERGEFORMAT ">
+        <w:r>
+          <w:t>MOVIE STREAMING WEBSITE</w:t>
+        </w:r>
+      </w:fldSimple>
     </w:p>
     <w:p>
       <w:pPr>
         <w:pStyle w:val="Title"/>
         <w:jc w:val="right"/>
       </w:pPr>
-      <w:r>
-        <w:fldChar w:fldCharType="begin"/>
-      </w:r>
-      <w:r>
-        <w:instrText>TITLE  \* MERGEFORMAT</w:instrText>
-      </w:r>
-      <w:r>
-        <w:fldChar w:fldCharType="separate"/>
-      </w:r>
-      <w:r>
-        <w:t>Vision</w:t>
-      </w:r>
-      <w:r>
-        <w:t xml:space="preserve"> Document</w:t>
-      </w:r>
-      <w:r>
-        <w:fldChar w:fldCharType="end"/>
-      </w:r>
+      <w:fldSimple w:instr="TITLE  \* MERGEFORMAT">
+        <w:r>
+          <w:t>Vision</w:t>
+        </w:r>
+        <w:r>
+          <w:t xml:space="preserve"> Document</w:t>
+        </w:r>
+      </w:fldSimple>
     </w:p>
     <w:p>
       <w:pPr>
@@ -65,7 +45,19 @@
         <w:rPr>
           <w:sz w:val="28"/>
         </w:rPr>
-        <w:t>Version &lt;1.0&gt;</w:t>
+        <w:t xml:space="preserve">Version </w:t>
+      </w:r>
+      <w:r>
+        <w:rPr>
+          <w:sz w:val="28"/>
+        </w:rPr>
+        <w:t>2</w:t>
+      </w:r>
+      <w:r>
+        <w:rPr>
+          <w:sz w:val="28"/>
+        </w:rPr>
+        <w:t>.0</w:t>
       </w:r>
     </w:p>
     <w:p>
@@ -235,9 +227,6 @@
               <w:pStyle w:val="Tabletext"/>
             </w:pPr>
             <w:r>
-              <w:t>&lt;</w:t>
-            </w:r>
-            <w:r>
               <w:t>1</w:t>
             </w:r>
             <w:r>
@@ -246,9 +235,6 @@
             <w:r>
               <w:t>0</w:t>
             </w:r>
-            <w:r>
-              <w:t>&gt;</w:t>
-            </w:r>
           </w:p>
         </w:tc>
         <w:tc>
@@ -260,7 +246,7 @@
               <w:pStyle w:val="Tabletext"/>
             </w:pPr>
             <w:r>
-              <w:t>&lt;details&gt;</w:t>
+              <w:t>List all the non-functional requirements, functional requirements, functions, descriptions</w:t>
             </w:r>
           </w:p>
         </w:tc>
@@ -273,7 +259,15 @@
               <w:pStyle w:val="Tabletext"/>
             </w:pPr>
             <w:r>
-              <w:t>&lt;name&gt;</w:t>
+              <w:t>Nguyen Trung Nguyen</w:t>
+            </w:r>
+          </w:p>
+          <w:p>
+            <w:pPr>
+              <w:pStyle w:val="Tabletext"/>
+            </w:pPr>
+            <w:r>
+              <w:t>Pham Huy Cuong Thinh</w:t>
             </w:r>
           </w:p>
         </w:tc>
@@ -301,7 +295,7 @@
               <w:pStyle w:val="Tabletext"/>
             </w:pPr>
             <w:r>
-              <w:t>&lt;1.1&gt;</w:t>
+              <w:t>2.0</w:t>
             </w:r>
           </w:p>
         </w:tc>
@@ -323,6 +317,14 @@
               <w:t>table</w:t>
             </w:r>
           </w:p>
+          <w:p>
+            <w:pPr>
+              <w:pStyle w:val="Tabletext"/>
+            </w:pPr>
+            <w:r>
+              <w:t>Detail all the documents</w:t>
+            </w:r>
+          </w:p>
         </w:tc>
         <w:tc>
           <w:tcPr>
@@ -332,6 +334,17 @@
             <w:pPr>
               <w:pStyle w:val="Tabletext"/>
             </w:pPr>
+            <w:r>
+              <w:t>Nguyen Trung Nguyen</w:t>
+            </w:r>
+          </w:p>
+          <w:p>
+            <w:pPr>
+              <w:pStyle w:val="Tabletext"/>
+            </w:pPr>
+            <w:r>
+              <w:t>Pham Huy Cuong Thinh</w:t>
+            </w:r>
           </w:p>
         </w:tc>
       </w:tr>
@@ -1371,22 +1384,11 @@
       <w:r>
         <w:br w:type="page"/>
       </w:r>
-      <w:r>
-        <w:lastRenderedPageBreak/>
-        <w:fldChar w:fldCharType="begin"/>
-      </w:r>
-      <w:r>
-        <w:instrText>TITLE  \* MERGEFORMAT</w:instrText>
-      </w:r>
-      <w:r>
-        <w:fldChar w:fldCharType="separate"/>
-      </w:r>
-      <w:r>
-        <w:t>Vision (Small Project)</w:t>
-      </w:r>
-      <w:r>
-        <w:fldChar w:fldCharType="end"/>
-      </w:r>
+      <w:fldSimple w:instr="TITLE  \* MERGEFORMAT">
+        <w:r>
+          <w:t>Vision (Small Project)</w:t>
+        </w:r>
+      </w:fldSimple>
     </w:p>
     <w:p>
       <w:pPr>
@@ -1467,25 +1469,25 @@
     </w:p>
     <w:tbl>
       <w:tblPr>
-        <w:tblW w:w="0" w:type="auto"/>
-        <w:tblInd w:w="828" w:type="dxa"/>
-        <w:tblLayout w:type="fixed"/>
+        <w:tblW w:w="5000" w:type="pct"/>
+        <w:tblBorders>
+          <w:top w:val="single" w:sz="12" w:space="0" w:color="auto"/>
+          <w:left w:val="single" w:sz="12" w:space="0" w:color="auto"/>
+          <w:bottom w:val="single" w:sz="12" w:space="0" w:color="auto"/>
+          <w:right w:val="single" w:sz="12" w:space="0" w:color="auto"/>
+          <w:insideH w:val="single" w:sz="12" w:space="0" w:color="auto"/>
+          <w:insideV w:val="single" w:sz="12" w:space="0" w:color="auto"/>
+        </w:tblBorders>
         <w:tblLook w:val="0000" w:firstRow="0" w:lastRow="0" w:firstColumn="0" w:lastColumn="0" w:noHBand="0" w:noVBand="0"/>
       </w:tblPr>
       <w:tblGrid>
-        <w:gridCol w:w="2970"/>
-        <w:gridCol w:w="5220"/>
+        <w:gridCol w:w="3472"/>
+        <w:gridCol w:w="6104"/>
       </w:tblGrid>
       <w:tr>
         <w:tc>
           <w:tcPr>
-            <w:tcW w:w="2970" w:type="dxa"/>
-            <w:tcBorders>
-              <w:top w:val="single" w:sz="12" w:space="0" w:color="auto"/>
-              <w:left w:val="single" w:sz="12" w:space="0" w:color="auto"/>
-              <w:bottom w:val="single" w:sz="6" w:space="0" w:color="auto"/>
-              <w:right w:val="single" w:sz="12" w:space="0" w:color="auto"/>
-            </w:tcBorders>
+            <w:tcW w:w="1813" w:type="pct"/>
             <w:shd w:val="pct25" w:color="auto" w:fill="auto"/>
           </w:tcPr>
           <w:p>
@@ -1501,12 +1503,7 @@
         </w:tc>
         <w:tc>
           <w:tcPr>
-            <w:tcW w:w="5220" w:type="dxa"/>
-            <w:tcBorders>
-              <w:top w:val="single" w:sz="12" w:space="0" w:color="auto"/>
-              <w:bottom w:val="single" w:sz="6" w:space="0" w:color="auto"/>
-              <w:right w:val="single" w:sz="12" w:space="0" w:color="auto"/>
-            </w:tcBorders>
+            <w:tcW w:w="3187" w:type="pct"/>
           </w:tcPr>
           <w:p>
             <w:pPr>
@@ -1540,13 +1537,7 @@
       <w:tr>
         <w:tc>
           <w:tcPr>
-            <w:tcW w:w="2970" w:type="dxa"/>
-            <w:tcBorders>
-              <w:top w:val="single" w:sz="6" w:space="0" w:color="auto"/>
-              <w:left w:val="single" w:sz="12" w:space="0" w:color="auto"/>
-              <w:bottom w:val="single" w:sz="6" w:space="0" w:color="auto"/>
-              <w:right w:val="single" w:sz="12" w:space="0" w:color="auto"/>
-            </w:tcBorders>
+            <w:tcW w:w="1813" w:type="pct"/>
             <w:shd w:val="pct25" w:color="auto" w:fill="auto"/>
           </w:tcPr>
           <w:p>
@@ -1565,12 +1556,7 @@
         </w:tc>
         <w:tc>
           <w:tcPr>
-            <w:tcW w:w="5220" w:type="dxa"/>
-            <w:tcBorders>
-              <w:top w:val="single" w:sz="6" w:space="0" w:color="auto"/>
-              <w:bottom w:val="single" w:sz="6" w:space="0" w:color="auto"/>
-              <w:right w:val="single" w:sz="12" w:space="0" w:color="auto"/>
-            </w:tcBorders>
+            <w:tcW w:w="3187" w:type="pct"/>
           </w:tcPr>
           <w:p>
             <w:pPr>
@@ -1629,13 +1615,7 @@
       <w:tr>
         <w:tc>
           <w:tcPr>
-            <w:tcW w:w="2970" w:type="dxa"/>
-            <w:tcBorders>
-              <w:top w:val="single" w:sz="6" w:space="0" w:color="auto"/>
-              <w:left w:val="single" w:sz="12" w:space="0" w:color="auto"/>
-              <w:bottom w:val="single" w:sz="6" w:space="0" w:color="auto"/>
-              <w:right w:val="single" w:sz="12" w:space="0" w:color="auto"/>
-            </w:tcBorders>
+            <w:tcW w:w="1813" w:type="pct"/>
             <w:shd w:val="pct25" w:color="auto" w:fill="auto"/>
           </w:tcPr>
           <w:p>
@@ -1654,12 +1634,7 @@
         </w:tc>
         <w:tc>
           <w:tcPr>
-            <w:tcW w:w="5220" w:type="dxa"/>
-            <w:tcBorders>
-              <w:top w:val="single" w:sz="6" w:space="0" w:color="auto"/>
-              <w:bottom w:val="single" w:sz="6" w:space="0" w:color="auto"/>
-              <w:right w:val="single" w:sz="12" w:space="0" w:color="auto"/>
-            </w:tcBorders>
+            <w:tcW w:w="3187" w:type="pct"/>
           </w:tcPr>
           <w:p>
             <w:pPr>
@@ -1677,7 +1652,16 @@
                 <w:color w:val="auto"/>
                 <w:lang w:val="vi-VN"/>
               </w:rPr>
-              <w:t>User who needs to see movies but does not want or cannot go out, or who wants a lower cost for</w:t>
+              <w:t>The u</w:t>
+            </w:r>
+            <w:r>
+              <w:rPr>
+                <w:i w:val="0"/>
+                <w:iCs/>
+                <w:color w:val="auto"/>
+                <w:lang w:val="vi-VN"/>
+              </w:rPr>
+              <w:t>ser who needs to see movies but does not want or cannot go out, or who wants a lower cost for</w:t>
             </w:r>
             <w:r>
               <w:rPr>
@@ -1710,13 +1694,7 @@
       <w:tr>
         <w:tc>
           <w:tcPr>
-            <w:tcW w:w="2970" w:type="dxa"/>
-            <w:tcBorders>
-              <w:top w:val="single" w:sz="6" w:space="0" w:color="auto"/>
-              <w:left w:val="single" w:sz="12" w:space="0" w:color="auto"/>
-              <w:bottom w:val="single" w:sz="6" w:space="0" w:color="auto"/>
-              <w:right w:val="single" w:sz="12" w:space="0" w:color="auto"/>
-            </w:tcBorders>
+            <w:tcW w:w="1813" w:type="pct"/>
             <w:shd w:val="pct25" w:color="auto" w:fill="auto"/>
           </w:tcPr>
           <w:p>
@@ -1734,12 +1712,7 @@
         </w:tc>
         <w:tc>
           <w:tcPr>
-            <w:tcW w:w="5220" w:type="dxa"/>
-            <w:tcBorders>
-              <w:top w:val="single" w:sz="6" w:space="0" w:color="auto"/>
-              <w:bottom w:val="single" w:sz="6" w:space="0" w:color="auto"/>
-              <w:right w:val="single" w:sz="12" w:space="0" w:color="auto"/>
-            </w:tcBorders>
+            <w:tcW w:w="3187" w:type="pct"/>
           </w:tcPr>
           <w:p>
             <w:pPr>
@@ -1803,19 +1776,17 @@
     </w:p>
     <w:tbl>
       <w:tblPr>
-        <w:tblW w:w="0" w:type="auto"/>
-        <w:tblInd w:w="828" w:type="dxa"/>
-        <w:tblLayout w:type="fixed"/>
+        <w:tblW w:w="5000" w:type="pct"/>
         <w:tblLook w:val="0000" w:firstRow="0" w:lastRow="0" w:firstColumn="0" w:lastColumn="0" w:noHBand="0" w:noVBand="0"/>
       </w:tblPr>
       <w:tblGrid>
-        <w:gridCol w:w="2790"/>
-        <w:gridCol w:w="5400"/>
+        <w:gridCol w:w="3262"/>
+        <w:gridCol w:w="6314"/>
       </w:tblGrid>
       <w:tr>
         <w:tc>
           <w:tcPr>
-            <w:tcW w:w="2790" w:type="dxa"/>
+            <w:tcW w:w="1703" w:type="pct"/>
             <w:tcBorders>
               <w:top w:val="single" w:sz="12" w:space="0" w:color="auto"/>
               <w:left w:val="single" w:sz="12" w:space="0" w:color="auto"/>
@@ -1837,7 +1808,7 @@
         </w:tc>
         <w:tc>
           <w:tcPr>
-            <w:tcW w:w="5400" w:type="dxa"/>
+            <w:tcW w:w="3297" w:type="pct"/>
             <w:tcBorders>
               <w:top w:val="single" w:sz="12" w:space="0" w:color="auto"/>
               <w:bottom w:val="single" w:sz="6" w:space="0" w:color="auto"/>
@@ -1893,7 +1864,7 @@
       <w:tr>
         <w:tc>
           <w:tcPr>
-            <w:tcW w:w="2790" w:type="dxa"/>
+            <w:tcW w:w="1703" w:type="pct"/>
             <w:tcBorders>
               <w:top w:val="single" w:sz="6" w:space="0" w:color="auto"/>
               <w:left w:val="single" w:sz="12" w:space="0" w:color="auto"/>
@@ -1915,7 +1886,7 @@
         </w:tc>
         <w:tc>
           <w:tcPr>
-            <w:tcW w:w="5400" w:type="dxa"/>
+            <w:tcW w:w="3297" w:type="pct"/>
             <w:tcBorders>
               <w:top w:val="single" w:sz="6" w:space="0" w:color="auto"/>
               <w:bottom w:val="single" w:sz="6" w:space="0" w:color="auto"/>
@@ -1938,7 +1909,16 @@
                 <w:color w:val="auto"/>
                 <w:lang w:val="vi-VN"/>
               </w:rPr>
-              <w:t>User who needs to see movies but does not want or cannot go out, or who wants a lower cost for</w:t>
+              <w:t>The u</w:t>
+            </w:r>
+            <w:r>
+              <w:rPr>
+                <w:i w:val="0"/>
+                <w:iCs/>
+                <w:color w:val="auto"/>
+                <w:lang w:val="vi-VN"/>
+              </w:rPr>
+              <w:t>ser who needs to see movies but does not want or cannot go out, or who wants a lower cost for</w:t>
             </w:r>
             <w:r>
               <w:rPr>
@@ -1971,7 +1951,7 @@
       <w:tr>
         <w:tc>
           <w:tcPr>
-            <w:tcW w:w="2790" w:type="dxa"/>
+            <w:tcW w:w="1703" w:type="pct"/>
             <w:tcBorders>
               <w:top w:val="single" w:sz="6" w:space="0" w:color="auto"/>
               <w:left w:val="single" w:sz="12" w:space="0" w:color="auto"/>
@@ -1993,7 +1973,7 @@
         </w:tc>
         <w:tc>
           <w:tcPr>
-            <w:tcW w:w="5400" w:type="dxa"/>
+            <w:tcW w:w="3297" w:type="pct"/>
             <w:tcBorders>
               <w:top w:val="single" w:sz="6" w:space="0" w:color="auto"/>
               <w:bottom w:val="single" w:sz="6" w:space="0" w:color="auto"/>
@@ -2040,7 +2020,7 @@
       <w:tr>
         <w:tc>
           <w:tcPr>
-            <w:tcW w:w="2790" w:type="dxa"/>
+            <w:tcW w:w="1703" w:type="pct"/>
             <w:tcBorders>
               <w:top w:val="single" w:sz="6" w:space="0" w:color="auto"/>
               <w:left w:val="single" w:sz="12" w:space="0" w:color="auto"/>
@@ -2062,7 +2042,7 @@
         </w:tc>
         <w:tc>
           <w:tcPr>
-            <w:tcW w:w="5400" w:type="dxa"/>
+            <w:tcW w:w="3297" w:type="pct"/>
             <w:tcBorders>
               <w:top w:val="single" w:sz="6" w:space="0" w:color="auto"/>
               <w:bottom w:val="single" w:sz="6" w:space="0" w:color="auto"/>
@@ -2093,7 +2073,7 @@
       <w:tr>
         <w:tc>
           <w:tcPr>
-            <w:tcW w:w="2790" w:type="dxa"/>
+            <w:tcW w:w="1703" w:type="pct"/>
             <w:tcBorders>
               <w:top w:val="single" w:sz="6" w:space="0" w:color="auto"/>
               <w:left w:val="single" w:sz="12" w:space="0" w:color="auto"/>
@@ -2115,7 +2095,7 @@
         </w:tc>
         <w:tc>
           <w:tcPr>
-            <w:tcW w:w="5400" w:type="dxa"/>
+            <w:tcW w:w="3297" w:type="pct"/>
             <w:tcBorders>
               <w:top w:val="single" w:sz="6" w:space="0" w:color="auto"/>
               <w:bottom w:val="single" w:sz="6" w:space="0" w:color="auto"/>
@@ -2138,7 +2118,7 @@
                 <w:color w:val="auto"/>
                 <w:lang w:val="vi-VN"/>
               </w:rPr>
-              <w:t>Other streaming websites that charge a lot of money to customers.</w:t>
+              <w:t>Other streaming websites charge a lot of money to customers.</w:t>
             </w:r>
           </w:p>
         </w:tc>
@@ -2146,7 +2126,7 @@
       <w:tr>
         <w:tc>
           <w:tcPr>
-            <w:tcW w:w="2790" w:type="dxa"/>
+            <w:tcW w:w="1703" w:type="pct"/>
             <w:tcBorders>
               <w:top w:val="single" w:sz="6" w:space="0" w:color="auto"/>
               <w:left w:val="single" w:sz="12" w:space="0" w:color="auto"/>
@@ -2167,7 +2147,7 @@
         </w:tc>
         <w:tc>
           <w:tcPr>
-            <w:tcW w:w="5400" w:type="dxa"/>
+            <w:tcW w:w="3297" w:type="pct"/>
             <w:tcBorders>
               <w:top w:val="single" w:sz="6" w:space="0" w:color="auto"/>
               <w:bottom w:val="single" w:sz="12" w:space="0" w:color="auto"/>
@@ -2228,8 +2208,7 @@
     </w:p>
     <w:tbl>
       <w:tblPr>
-        <w:tblW w:w="0" w:type="auto"/>
-        <w:tblInd w:w="828" w:type="dxa"/>
+        <w:tblW w:w="5000" w:type="pct"/>
         <w:tblBorders>
           <w:top w:val="single" w:sz="6" w:space="0" w:color="000000"/>
           <w:left w:val="single" w:sz="6" w:space="0" w:color="000000"/>
@@ -2238,18 +2217,17 @@
           <w:insideH w:val="single" w:sz="6" w:space="0" w:color="000000"/>
           <w:insideV w:val="single" w:sz="6" w:space="0" w:color="000000"/>
         </w:tblBorders>
-        <w:tblLayout w:type="fixed"/>
         <w:tblLook w:val="00A0" w:firstRow="1" w:lastRow="0" w:firstColumn="1" w:lastColumn="0" w:noHBand="0" w:noVBand="0"/>
       </w:tblPr>
       <w:tblGrid>
-        <w:gridCol w:w="1890"/>
-        <w:gridCol w:w="2898"/>
-        <w:gridCol w:w="3960"/>
+        <w:gridCol w:w="2069"/>
+        <w:gridCol w:w="3173"/>
+        <w:gridCol w:w="4334"/>
       </w:tblGrid>
       <w:tr>
         <w:tc>
           <w:tcPr>
-            <w:tcW w:w="1890" w:type="dxa"/>
+            <w:tcW w:w="1080" w:type="pct"/>
             <w:shd w:val="clear" w:color="auto" w:fill="000000" w:themeFill="text1"/>
           </w:tcPr>
           <w:p>
@@ -2270,7 +2248,7 @@
         </w:tc>
         <w:tc>
           <w:tcPr>
-            <w:tcW w:w="2898" w:type="dxa"/>
+            <w:tcW w:w="1656" w:type="pct"/>
             <w:shd w:val="clear" w:color="auto" w:fill="000000" w:themeFill="text1"/>
           </w:tcPr>
           <w:p>
@@ -2291,7 +2269,7 @@
         </w:tc>
         <w:tc>
           <w:tcPr>
-            <w:tcW w:w="3960" w:type="dxa"/>
+            <w:tcW w:w="2263" w:type="pct"/>
             <w:shd w:val="clear" w:color="auto" w:fill="000000" w:themeFill="text1"/>
           </w:tcPr>
           <w:p>
@@ -2314,7 +2292,7 @@
       <w:tr>
         <w:tc>
           <w:tcPr>
-            <w:tcW w:w="1890" w:type="dxa"/>
+            <w:tcW w:w="1080" w:type="pct"/>
             <w:vAlign w:val="center"/>
           </w:tcPr>
           <w:p>
@@ -2340,7 +2318,7 @@
         </w:tc>
         <w:tc>
           <w:tcPr>
-            <w:tcW w:w="2898" w:type="dxa"/>
+            <w:tcW w:w="1656" w:type="pct"/>
             <w:vAlign w:val="center"/>
           </w:tcPr>
           <w:p>
@@ -2382,7 +2360,7 @@
         </w:tc>
         <w:tc>
           <w:tcPr>
-            <w:tcW w:w="3960" w:type="dxa"/>
+            <w:tcW w:w="2263" w:type="pct"/>
             <w:vAlign w:val="center"/>
           </w:tcPr>
           <w:p>
@@ -2434,7 +2412,23 @@
                 <w:iCs/>
                 <w:color w:val="auto"/>
               </w:rPr>
-              <w:t xml:space="preserve"> delivering film on schedule.</w:t>
+              <w:t xml:space="preserve"> delivering </w:t>
+            </w:r>
+            <w:r>
+              <w:rPr>
+                <w:i w:val="0"/>
+                <w:iCs/>
+                <w:color w:val="auto"/>
+              </w:rPr>
+              <w:t xml:space="preserve">the </w:t>
+            </w:r>
+            <w:r>
+              <w:rPr>
+                <w:i w:val="0"/>
+                <w:iCs/>
+                <w:color w:val="auto"/>
+              </w:rPr>
+              <w:t>film on schedule.</w:t>
             </w:r>
           </w:p>
         </w:tc>
@@ -2442,7 +2436,7 @@
       <w:tr>
         <w:tc>
           <w:tcPr>
-            <w:tcW w:w="1890" w:type="dxa"/>
+            <w:tcW w:w="1080" w:type="pct"/>
             <w:vAlign w:val="center"/>
           </w:tcPr>
           <w:p>
@@ -2467,7 +2461,7 @@
         </w:tc>
         <w:tc>
           <w:tcPr>
-            <w:tcW w:w="2898" w:type="dxa"/>
+            <w:tcW w:w="1656" w:type="pct"/>
             <w:vAlign w:val="center"/>
           </w:tcPr>
           <w:p>
@@ -2500,7 +2494,7 @@
         </w:tc>
         <w:tc>
           <w:tcPr>
-            <w:tcW w:w="3960" w:type="dxa"/>
+            <w:tcW w:w="2263" w:type="pct"/>
             <w:vAlign w:val="center"/>
           </w:tcPr>
           <w:p>
@@ -2535,7 +2529,7 @@
       <w:tr>
         <w:tc>
           <w:tcPr>
-            <w:tcW w:w="1890" w:type="dxa"/>
+            <w:tcW w:w="1080" w:type="pct"/>
             <w:vAlign w:val="center"/>
           </w:tcPr>
           <w:p>
@@ -2560,7 +2554,7 @@
         </w:tc>
         <w:tc>
           <w:tcPr>
-            <w:tcW w:w="2898" w:type="dxa"/>
+            <w:tcW w:w="1656" w:type="pct"/>
             <w:vAlign w:val="center"/>
           </w:tcPr>
           <w:p>
@@ -2579,13 +2573,29 @@
                 <w:iCs/>
                 <w:color w:val="auto"/>
               </w:rPr>
-              <w:t>Create a website structure, user interface, and maintain it.</w:t>
-            </w:r>
-          </w:p>
-        </w:tc>
-        <w:tc>
-          <w:tcPr>
-            <w:tcW w:w="3960" w:type="dxa"/>
+              <w:t xml:space="preserve">Create a website structure, </w:t>
+            </w:r>
+            <w:r>
+              <w:rPr>
+                <w:i w:val="0"/>
+                <w:iCs/>
+                <w:color w:val="auto"/>
+              </w:rPr>
+              <w:t xml:space="preserve">and </w:t>
+            </w:r>
+            <w:r>
+              <w:rPr>
+                <w:i w:val="0"/>
+                <w:iCs/>
+                <w:color w:val="auto"/>
+              </w:rPr>
+              <w:t>user interface, and maintain it.</w:t>
+            </w:r>
+          </w:p>
+        </w:tc>
+        <w:tc>
+          <w:tcPr>
+            <w:tcW w:w="2263" w:type="pct"/>
             <w:vAlign w:val="center"/>
           </w:tcPr>
           <w:p>
@@ -2610,7 +2620,7 @@
       <w:tr>
         <w:tc>
           <w:tcPr>
-            <w:tcW w:w="1890" w:type="dxa"/>
+            <w:tcW w:w="1080" w:type="pct"/>
             <w:vAlign w:val="center"/>
           </w:tcPr>
           <w:p>
@@ -2645,7 +2655,7 @@
         </w:tc>
         <w:tc>
           <w:tcPr>
-            <w:tcW w:w="2898" w:type="dxa"/>
+            <w:tcW w:w="1656" w:type="pct"/>
             <w:vAlign w:val="center"/>
           </w:tcPr>
           <w:p>
@@ -2670,7 +2680,7 @@
         </w:tc>
         <w:tc>
           <w:tcPr>
-            <w:tcW w:w="3960" w:type="dxa"/>
+            <w:tcW w:w="2263" w:type="pct"/>
             <w:vAlign w:val="center"/>
           </w:tcPr>
           <w:p>
@@ -2705,17 +2715,25 @@
       <w:bookmarkStart w:id="28" w:name="_Toc512930911"/>
       <w:bookmarkStart w:id="29" w:name="_Toc105359634"/>
       <w:r>
-        <w:lastRenderedPageBreak/>
         <w:t>User Summary</w:t>
       </w:r>
       <w:bookmarkEnd w:id="27"/>
       <w:bookmarkEnd w:id="28"/>
       <w:bookmarkEnd w:id="29"/>
     </w:p>
+    <w:p>
+      <w:pPr>
+        <w:widowControl/>
+        <w:spacing w:line="240" w:lineRule="auto"/>
+      </w:pPr>
+      <w:r>
+        <w:br w:type="page"/>
+      </w:r>
+    </w:p>
+    <w:p/>
     <w:tbl>
       <w:tblPr>
-        <w:tblW w:w="0" w:type="auto"/>
-        <w:tblInd w:w="828" w:type="dxa"/>
+        <w:tblW w:w="5000" w:type="pct"/>
         <w:tblBorders>
           <w:top w:val="single" w:sz="6" w:space="0" w:color="000000"/>
           <w:left w:val="single" w:sz="6" w:space="0" w:color="000000"/>
@@ -2724,14 +2742,13 @@
           <w:insideH w:val="single" w:sz="6" w:space="0" w:color="000000"/>
           <w:insideV w:val="single" w:sz="6" w:space="0" w:color="000000"/>
         </w:tblBorders>
-        <w:tblLayout w:type="fixed"/>
         <w:tblLook w:val="00A0" w:firstRow="1" w:lastRow="0" w:firstColumn="1" w:lastColumn="0" w:noHBand="0" w:noVBand="0"/>
       </w:tblPr>
       <w:tblGrid>
-        <w:gridCol w:w="1123"/>
-        <w:gridCol w:w="1757"/>
-        <w:gridCol w:w="3240"/>
-        <w:gridCol w:w="2628"/>
+        <w:gridCol w:w="1229"/>
+        <w:gridCol w:w="1923"/>
+        <w:gridCol w:w="3547"/>
+        <w:gridCol w:w="2877"/>
       </w:tblGrid>
       <w:tr>
         <w:trPr>
@@ -2739,7 +2756,7 @@
         </w:trPr>
         <w:tc>
           <w:tcPr>
-            <w:tcW w:w="1123" w:type="dxa"/>
+            <w:tcW w:w="642" w:type="pct"/>
             <w:shd w:val="solid" w:color="000000" w:fill="FFFFFF"/>
           </w:tcPr>
           <w:p>
@@ -2760,7 +2777,7 @@
         </w:tc>
         <w:tc>
           <w:tcPr>
-            <w:tcW w:w="1757" w:type="dxa"/>
+            <w:tcW w:w="1004" w:type="pct"/>
             <w:shd w:val="solid" w:color="000000" w:fill="FFFFFF"/>
           </w:tcPr>
           <w:p>
@@ -2781,7 +2798,7 @@
         </w:tc>
         <w:tc>
           <w:tcPr>
-            <w:tcW w:w="3240" w:type="dxa"/>
+            <w:tcW w:w="1852" w:type="pct"/>
             <w:shd w:val="solid" w:color="000000" w:fill="FFFFFF"/>
           </w:tcPr>
           <w:p>
@@ -2802,7 +2819,7 @@
         </w:tc>
         <w:tc>
           <w:tcPr>
-            <w:tcW w:w="2628" w:type="dxa"/>
+            <w:tcW w:w="1502" w:type="pct"/>
             <w:shd w:val="solid" w:color="000000" w:fill="FFFFFF"/>
           </w:tcPr>
           <w:p>
@@ -2828,7 +2845,7 @@
         </w:trPr>
         <w:tc>
           <w:tcPr>
-            <w:tcW w:w="1123" w:type="dxa"/>
+            <w:tcW w:w="642" w:type="pct"/>
           </w:tcPr>
           <w:p>
             <w:pPr>
@@ -2851,7 +2868,7 @@
         </w:tc>
         <w:tc>
           <w:tcPr>
-            <w:tcW w:w="1757" w:type="dxa"/>
+            <w:tcW w:w="1004" w:type="pct"/>
           </w:tcPr>
           <w:p>
             <w:pPr>
@@ -2920,14 +2937,39 @@
                 <w:color w:val="auto"/>
                 <w:lang w:val="vi-VN"/>
               </w:rPr>
-              <w:t xml:space="preserve"> decision</w:t>
-            </w:r>
-            <w:r>
+              <w:t xml:space="preserve"> decision about the final product.</w:t>
+            </w:r>
+          </w:p>
+        </w:tc>
+        <w:tc>
+          <w:tcPr>
+            <w:tcW w:w="1852" w:type="pct"/>
+          </w:tcPr>
+          <w:p>
+            <w:pPr>
+              <w:pStyle w:val="InfoBlue"/>
               <w:rPr>
                 <w:i w:val="0"/>
                 <w:iCs/>
                 <w:color w:val="auto"/>
               </w:rPr>
+            </w:pPr>
+            <w:r>
+              <w:rPr>
+                <w:i w:val="0"/>
+                <w:iCs/>
+                <w:color w:val="auto"/>
+                <w:lang w:val="vi-VN"/>
+              </w:rPr>
+              <w:t>Watching movie</w:t>
+            </w:r>
+            <w:r>
+              <w:rPr>
+                <w:i w:val="0"/>
+                <w:iCs/>
+                <w:color w:val="auto"/>
+                <w:lang w:val="vi-VN"/>
+              </w:rPr>
               <w:t>s</w:t>
             </w:r>
             <w:r>
@@ -2937,23 +2979,16 @@
                 <w:color w:val="auto"/>
                 <w:lang w:val="vi-VN"/>
               </w:rPr>
-              <w:t xml:space="preserve"> about the final product.</w:t>
-            </w:r>
-          </w:p>
-        </w:tc>
-        <w:tc>
-          <w:tcPr>
-            <w:tcW w:w="3240" w:type="dxa"/>
-          </w:tcPr>
-          <w:p>
-            <w:pPr>
-              <w:pStyle w:val="InfoBlue"/>
+              <w:t>, respect</w:t>
+            </w:r>
+            <w:r>
               <w:rPr>
                 <w:i w:val="0"/>
                 <w:iCs/>
                 <w:color w:val="auto"/>
               </w:rPr>
-            </w:pPr>
+              <w:t>ing the</w:t>
+            </w:r>
             <w:r>
               <w:rPr>
                 <w:i w:val="0"/>
@@ -2961,7 +2996,7 @@
                 <w:color w:val="auto"/>
                 <w:lang w:val="vi-VN"/>
               </w:rPr>
-              <w:t>Watching movie, respect</w:t>
+              <w:t xml:space="preserve"> copyright,</w:t>
             </w:r>
             <w:r>
               <w:rPr>
@@ -2969,16 +3004,15 @@
                 <w:iCs/>
                 <w:color w:val="auto"/>
               </w:rPr>
-              <w:t>ing the</w:t>
+              <w:t xml:space="preserve"> </w:t>
             </w:r>
             <w:r>
               <w:rPr>
                 <w:i w:val="0"/>
                 <w:iCs/>
                 <w:color w:val="auto"/>
-                <w:lang w:val="vi-VN"/>
-              </w:rPr>
-              <w:t xml:space="preserve"> copyright,</w:t>
+              </w:rPr>
+              <w:t xml:space="preserve">and </w:t>
             </w:r>
             <w:r>
               <w:rPr>
@@ -2986,7 +3020,7 @@
                 <w:iCs/>
                 <w:color w:val="auto"/>
               </w:rPr>
-              <w:t xml:space="preserve"> leaving</w:t>
+              <w:t>leaving</w:t>
             </w:r>
             <w:r>
               <w:rPr>
@@ -3018,7 +3052,7 @@
         </w:tc>
         <w:tc>
           <w:tcPr>
-            <w:tcW w:w="2628" w:type="dxa"/>
+            <w:tcW w:w="1502" w:type="pct"/>
           </w:tcPr>
           <w:p>
             <w:pPr>
@@ -3193,7 +3227,10 @@
         <w:ind w:left="0"/>
       </w:pPr>
       <w:r>
-        <w:t>There are some competitors in the market who compete with our company</w:t>
+        <w:t>Some competitors in the market</w:t>
+      </w:r>
+      <w:r>
+        <w:t xml:space="preserve"> compete with our company</w:t>
       </w:r>
       <w:r>
         <w:t xml:space="preserve"> such as:</w:t>
@@ -3364,20 +3401,19 @@
     <w:tbl>
       <w:tblPr>
         <w:tblStyle w:val="TableGrid"/>
-        <w:tblW w:w="0" w:type="auto"/>
-        <w:tblInd w:w="720" w:type="dxa"/>
+        <w:tblW w:w="5000" w:type="pct"/>
         <w:tblLook w:val="04A0" w:firstRow="1" w:lastRow="0" w:firstColumn="1" w:lastColumn="0" w:noHBand="0" w:noVBand="1"/>
       </w:tblPr>
       <w:tblGrid>
-        <w:gridCol w:w="968"/>
-        <w:gridCol w:w="1661"/>
-        <w:gridCol w:w="4124"/>
-        <w:gridCol w:w="2103"/>
+        <w:gridCol w:w="1048"/>
+        <w:gridCol w:w="1796"/>
+        <w:gridCol w:w="4459"/>
+        <w:gridCol w:w="2273"/>
       </w:tblGrid>
       <w:tr>
         <w:tc>
           <w:tcPr>
-            <w:tcW w:w="968" w:type="dxa"/>
+            <w:tcW w:w="547" w:type="pct"/>
             <w:shd w:val="clear" w:color="auto" w:fill="000000" w:themeFill="text1"/>
           </w:tcPr>
           <w:p>
@@ -3403,7 +3439,7 @@
         </w:tc>
         <w:tc>
           <w:tcPr>
-            <w:tcW w:w="1661" w:type="dxa"/>
+            <w:tcW w:w="938" w:type="pct"/>
             <w:shd w:val="clear" w:color="auto" w:fill="000000" w:themeFill="text1"/>
           </w:tcPr>
           <w:p>
@@ -3437,7 +3473,7 @@
         </w:tc>
         <w:tc>
           <w:tcPr>
-            <w:tcW w:w="4124" w:type="dxa"/>
+            <w:tcW w:w="2328" w:type="pct"/>
             <w:shd w:val="clear" w:color="auto" w:fill="000000" w:themeFill="text1"/>
           </w:tcPr>
           <w:p>
@@ -3463,7 +3499,7 @@
         </w:tc>
         <w:tc>
           <w:tcPr>
-            <w:tcW w:w="2103" w:type="dxa"/>
+            <w:tcW w:w="1187" w:type="pct"/>
             <w:shd w:val="clear" w:color="auto" w:fill="000000" w:themeFill="text1"/>
           </w:tcPr>
           <w:p>
@@ -3491,7 +3527,7 @@
       <w:tr>
         <w:tc>
           <w:tcPr>
-            <w:tcW w:w="968" w:type="dxa"/>
+            <w:tcW w:w="547" w:type="pct"/>
           </w:tcPr>
           <w:p>
             <w:pPr>
@@ -3513,7 +3549,7 @@
         </w:tc>
         <w:tc>
           <w:tcPr>
-            <w:tcW w:w="1661" w:type="dxa"/>
+            <w:tcW w:w="938" w:type="pct"/>
           </w:tcPr>
           <w:p>
             <w:pPr>
@@ -3534,28 +3570,28 @@
         </w:tc>
         <w:tc>
           <w:tcPr>
-            <w:tcW w:w="4124" w:type="dxa"/>
-          </w:tcPr>
-          <w:p>
-            <w:pPr>
-              <w:pStyle w:val="BodyText"/>
-              <w:ind w:left="0"/>
-              <w:rPr>
-                <w:iCs/>
-                <w:lang w:val="vi-VN"/>
-              </w:rPr>
-            </w:pPr>
-            <w:r>
-              <w:rPr>
-                <w:iCs/>
-              </w:rPr>
-              <w:t>Controlling all user’s basic and extra information.</w:t>
-            </w:r>
-          </w:p>
-        </w:tc>
-        <w:tc>
-          <w:tcPr>
-            <w:tcW w:w="2103" w:type="dxa"/>
+            <w:tcW w:w="2328" w:type="pct"/>
+          </w:tcPr>
+          <w:p>
+            <w:pPr>
+              <w:pStyle w:val="BodyText"/>
+              <w:ind w:left="0"/>
+              <w:rPr>
+                <w:iCs/>
+                <w:lang w:val="vi-VN"/>
+              </w:rPr>
+            </w:pPr>
+            <w:r>
+              <w:rPr>
+                <w:iCs/>
+              </w:rPr>
+              <w:t>Controlling all users’ basic and extra information.</w:t>
+            </w:r>
+          </w:p>
+        </w:tc>
+        <w:tc>
+          <w:tcPr>
+            <w:tcW w:w="1187" w:type="pct"/>
           </w:tcPr>
           <w:p>
             <w:pPr>
@@ -3578,7 +3614,7 @@
       <w:tr>
         <w:tc>
           <w:tcPr>
-            <w:tcW w:w="968" w:type="dxa"/>
+            <w:tcW w:w="547" w:type="pct"/>
           </w:tcPr>
           <w:p>
             <w:pPr>
@@ -3598,7 +3634,7 @@
         </w:tc>
         <w:tc>
           <w:tcPr>
-            <w:tcW w:w="1661" w:type="dxa"/>
+            <w:tcW w:w="938" w:type="pct"/>
           </w:tcPr>
           <w:p>
             <w:pPr>
@@ -3624,28 +3660,28 @@
         </w:tc>
         <w:tc>
           <w:tcPr>
-            <w:tcW w:w="4124" w:type="dxa"/>
-          </w:tcPr>
-          <w:p>
-            <w:pPr>
-              <w:pStyle w:val="BodyText"/>
-              <w:ind w:left="0"/>
-              <w:rPr>
-                <w:iCs/>
-                <w:lang w:val="vi-VN"/>
-              </w:rPr>
-            </w:pPr>
-            <w:r>
-              <w:rPr>
-                <w:iCs/>
-              </w:rPr>
-              <w:t>Moderating every user’s comments, checking if there are any inpropriate comments.</w:t>
-            </w:r>
-          </w:p>
-        </w:tc>
-        <w:tc>
-          <w:tcPr>
-            <w:tcW w:w="2103" w:type="dxa"/>
+            <w:tcW w:w="2328" w:type="pct"/>
+          </w:tcPr>
+          <w:p>
+            <w:pPr>
+              <w:pStyle w:val="BodyText"/>
+              <w:ind w:left="0"/>
+              <w:rPr>
+                <w:iCs/>
+                <w:lang w:val="vi-VN"/>
+              </w:rPr>
+            </w:pPr>
+            <w:r>
+              <w:rPr>
+                <w:iCs/>
+              </w:rPr>
+              <w:t>Moderating every user’s comments, checking if there are any inappropriate comments.</w:t>
+            </w:r>
+          </w:p>
+        </w:tc>
+        <w:tc>
+          <w:tcPr>
+            <w:tcW w:w="1187" w:type="pct"/>
           </w:tcPr>
           <w:p>
             <w:pPr>
@@ -3668,7 +3704,7 @@
       <w:tr>
         <w:tc>
           <w:tcPr>
-            <w:tcW w:w="968" w:type="dxa"/>
+            <w:tcW w:w="547" w:type="pct"/>
           </w:tcPr>
           <w:p>
             <w:pPr>
@@ -3688,7 +3724,7 @@
         </w:tc>
         <w:tc>
           <w:tcPr>
-            <w:tcW w:w="1661" w:type="dxa"/>
+            <w:tcW w:w="938" w:type="pct"/>
           </w:tcPr>
           <w:p>
             <w:pPr>
@@ -3714,7 +3750,7 @@
         </w:tc>
         <w:tc>
           <w:tcPr>
-            <w:tcW w:w="4124" w:type="dxa"/>
+            <w:tcW w:w="2328" w:type="pct"/>
           </w:tcPr>
           <w:p>
             <w:pPr>
@@ -3734,7 +3770,7 @@
         </w:tc>
         <w:tc>
           <w:tcPr>
-            <w:tcW w:w="2103" w:type="dxa"/>
+            <w:tcW w:w="1187" w:type="pct"/>
           </w:tcPr>
           <w:p>
             <w:pPr>
@@ -3756,7 +3792,7 @@
       <w:tr>
         <w:tc>
           <w:tcPr>
-            <w:tcW w:w="968" w:type="dxa"/>
+            <w:tcW w:w="547" w:type="pct"/>
           </w:tcPr>
           <w:p>
             <w:pPr>
@@ -3776,7 +3812,7 @@
         </w:tc>
         <w:tc>
           <w:tcPr>
-            <w:tcW w:w="1661" w:type="dxa"/>
+            <w:tcW w:w="938" w:type="pct"/>
           </w:tcPr>
           <w:p>
             <w:pPr>
@@ -3802,7 +3838,7 @@
         </w:tc>
         <w:tc>
           <w:tcPr>
-            <w:tcW w:w="4124" w:type="dxa"/>
+            <w:tcW w:w="2328" w:type="pct"/>
           </w:tcPr>
           <w:p>
             <w:pPr>
@@ -3822,7 +3858,7 @@
         </w:tc>
         <w:tc>
           <w:tcPr>
-            <w:tcW w:w="2103" w:type="dxa"/>
+            <w:tcW w:w="1187" w:type="pct"/>
           </w:tcPr>
           <w:p>
             <w:pPr>
@@ -3844,7 +3880,7 @@
       <w:tr>
         <w:tc>
           <w:tcPr>
-            <w:tcW w:w="968" w:type="dxa"/>
+            <w:tcW w:w="547" w:type="pct"/>
           </w:tcPr>
           <w:p>
             <w:pPr>
@@ -3864,7 +3900,7 @@
         </w:tc>
         <w:tc>
           <w:tcPr>
-            <w:tcW w:w="1661" w:type="dxa"/>
+            <w:tcW w:w="938" w:type="pct"/>
           </w:tcPr>
           <w:p>
             <w:pPr>
@@ -3884,7 +3920,7 @@
         </w:tc>
         <w:tc>
           <w:tcPr>
-            <w:tcW w:w="4124" w:type="dxa"/>
+            <w:tcW w:w="2328" w:type="pct"/>
           </w:tcPr>
           <w:p>
             <w:pPr>
@@ -3904,7 +3940,7 @@
         </w:tc>
         <w:tc>
           <w:tcPr>
-            <w:tcW w:w="2103" w:type="dxa"/>
+            <w:tcW w:w="1187" w:type="pct"/>
           </w:tcPr>
           <w:p>
             <w:pPr>
@@ -3927,7 +3963,17 @@
     <w:p/>
     <w:p/>
     <w:p>
-      <w:r>
+      <w:pPr>
+        <w:widowControl/>
+        <w:spacing w:line="240" w:lineRule="auto"/>
+      </w:pPr>
+      <w:r>
+        <w:br w:type="page"/>
+      </w:r>
+    </w:p>
+    <w:p>
+      <w:r>
+        <w:lastRenderedPageBreak/>
         <w:t>4.3.</w:t>
       </w:r>
       <w:r>
@@ -3938,20 +3984,19 @@
     <w:tbl>
       <w:tblPr>
         <w:tblStyle w:val="TableGrid"/>
-        <w:tblW w:w="0" w:type="auto"/>
-        <w:tblInd w:w="720" w:type="dxa"/>
+        <w:tblW w:w="5000" w:type="pct"/>
         <w:tblLook w:val="04A0" w:firstRow="1" w:lastRow="0" w:firstColumn="1" w:lastColumn="0" w:noHBand="0" w:noVBand="1"/>
       </w:tblPr>
       <w:tblGrid>
-        <w:gridCol w:w="965"/>
-        <w:gridCol w:w="1683"/>
-        <w:gridCol w:w="4111"/>
-        <w:gridCol w:w="2097"/>
+        <w:gridCol w:w="1039"/>
+        <w:gridCol w:w="1867"/>
+        <w:gridCol w:w="4416"/>
+        <w:gridCol w:w="2254"/>
       </w:tblGrid>
       <w:tr>
         <w:tc>
           <w:tcPr>
-            <w:tcW w:w="968" w:type="dxa"/>
+            <w:tcW w:w="542" w:type="pct"/>
             <w:shd w:val="clear" w:color="auto" w:fill="000000" w:themeFill="text1"/>
             <w:vAlign w:val="center"/>
           </w:tcPr>
@@ -3972,14 +4017,13 @@
                 <w:bCs/>
                 <w:iCs/>
               </w:rPr>
-              <w:lastRenderedPageBreak/>
               <w:t>No.</w:t>
             </w:r>
           </w:p>
         </w:tc>
         <w:tc>
           <w:tcPr>
-            <w:tcW w:w="1661" w:type="dxa"/>
+            <w:tcW w:w="975" w:type="pct"/>
             <w:shd w:val="clear" w:color="auto" w:fill="000000" w:themeFill="text1"/>
             <w:vAlign w:val="center"/>
           </w:tcPr>
@@ -4002,11 +4046,19 @@
               </w:rPr>
               <w:t>Feature</w:t>
             </w:r>
-          </w:p>
-        </w:tc>
-        <w:tc>
-          <w:tcPr>
-            <w:tcW w:w="4124" w:type="dxa"/>
+            <w:r>
+              <w:rPr>
+                <w:b/>
+                <w:bCs/>
+                <w:iCs/>
+              </w:rPr>
+              <w:t>s</w:t>
+            </w:r>
+          </w:p>
+        </w:tc>
+        <w:tc>
+          <w:tcPr>
+            <w:tcW w:w="2306" w:type="pct"/>
             <w:shd w:val="clear" w:color="auto" w:fill="000000" w:themeFill="text1"/>
             <w:vAlign w:val="center"/>
           </w:tcPr>
@@ -4033,7 +4085,7 @@
         </w:tc>
         <w:tc>
           <w:tcPr>
-            <w:tcW w:w="2103" w:type="dxa"/>
+            <w:tcW w:w="1177" w:type="pct"/>
             <w:shd w:val="clear" w:color="auto" w:fill="000000" w:themeFill="text1"/>
             <w:vAlign w:val="center"/>
           </w:tcPr>
@@ -4062,7 +4114,7 @@
       <w:tr>
         <w:tc>
           <w:tcPr>
-            <w:tcW w:w="968" w:type="dxa"/>
+            <w:tcW w:w="542" w:type="pct"/>
           </w:tcPr>
           <w:p>
             <w:pPr>
@@ -4084,56 +4136,104 @@
         </w:tc>
         <w:tc>
           <w:tcPr>
-            <w:tcW w:w="1661" w:type="dxa"/>
-          </w:tcPr>
-          <w:p>
-            <w:pPr>
-              <w:pStyle w:val="BodyText"/>
-              <w:ind w:left="0"/>
-              <w:rPr>
-                <w:iCs/>
-                <w:lang w:val="vi-VN"/>
-              </w:rPr>
-            </w:pPr>
-            <w:r>
-              <w:rPr>
-                <w:iCs/>
-                <w:lang w:val="vi-VN"/>
-              </w:rPr>
-              <w:t xml:space="preserve">Log in / sign up </w:t>
-            </w:r>
-          </w:p>
-        </w:tc>
-        <w:tc>
-          <w:tcPr>
-            <w:tcW w:w="4124" w:type="dxa"/>
-          </w:tcPr>
-          <w:p>
-            <w:pPr>
-              <w:pStyle w:val="BodyText"/>
-              <w:ind w:left="0"/>
-              <w:rPr>
-                <w:iCs/>
-                <w:lang w:val="vi-VN"/>
-              </w:rPr>
-            </w:pPr>
-            <w:r>
-              <w:rPr>
-                <w:iCs/>
-                <w:lang w:val="vi-VN"/>
-              </w:rPr>
-              <w:t>Create a user account to store information for website recommendations.</w:t>
-            </w:r>
-          </w:p>
-        </w:tc>
-        <w:tc>
-          <w:tcPr>
-            <w:tcW w:w="2103" w:type="dxa"/>
-          </w:tcPr>
-          <w:p>
-            <w:pPr>
-              <w:pStyle w:val="BodyText"/>
-              <w:ind w:left="0"/>
+            <w:tcW w:w="975" w:type="pct"/>
+            <w:vAlign w:val="center"/>
+          </w:tcPr>
+          <w:p>
+            <w:pPr>
+              <w:pStyle w:val="BodyText"/>
+              <w:ind w:left="0"/>
+              <w:rPr>
+                <w:iCs/>
+              </w:rPr>
+            </w:pPr>
+            <w:r>
+              <w:rPr>
+                <w:iCs/>
+                <w:lang w:val="vi-VN"/>
+              </w:rPr>
+              <w:t>Log in</w:t>
+            </w:r>
+            <w:r>
+              <w:rPr>
+                <w:iCs/>
+              </w:rPr>
+              <w:t xml:space="preserve"> </w:t>
+            </w:r>
+            <w:r>
+              <w:rPr>
+                <w:iCs/>
+                <w:lang w:val="vi-VN"/>
+              </w:rPr>
+              <w:t>/</w:t>
+            </w:r>
+            <w:r>
+              <w:rPr>
+                <w:iCs/>
+              </w:rPr>
+              <w:t xml:space="preserve"> </w:t>
+            </w:r>
+            <w:r>
+              <w:rPr>
+                <w:iCs/>
+                <w:lang w:val="vi-VN"/>
+              </w:rPr>
+              <w:t>sign up</w:t>
+            </w:r>
+            <w:r>
+              <w:rPr>
+                <w:iCs/>
+              </w:rPr>
+              <w:t xml:space="preserve"> / Log out.</w:t>
+            </w:r>
+          </w:p>
+        </w:tc>
+        <w:tc>
+          <w:tcPr>
+            <w:tcW w:w="2306" w:type="pct"/>
+            <w:vAlign w:val="center"/>
+          </w:tcPr>
+          <w:p>
+            <w:pPr>
+              <w:pStyle w:val="BodyText"/>
+              <w:ind w:left="0"/>
+              <w:rPr>
+                <w:iCs/>
+                <w:lang w:val="vi-VN"/>
+              </w:rPr>
+            </w:pPr>
+            <w:r>
+              <w:rPr>
+                <w:iCs/>
+                <w:lang w:val="vi-VN"/>
+              </w:rPr>
+              <w:t>Creat</w:t>
+            </w:r>
+            <w:r>
+              <w:rPr>
+                <w:iCs/>
+              </w:rPr>
+              <w:t>ing</w:t>
+            </w:r>
+            <w:r>
+              <w:rPr>
+                <w:iCs/>
+                <w:lang w:val="vi-VN"/>
+              </w:rPr>
+              <w:t xml:space="preserve"> a user account to store information for website recommendations.</w:t>
+            </w:r>
+          </w:p>
+        </w:tc>
+        <w:tc>
+          <w:tcPr>
+            <w:tcW w:w="1177" w:type="pct"/>
+            <w:vAlign w:val="center"/>
+          </w:tcPr>
+          <w:p>
+            <w:pPr>
+              <w:pStyle w:val="BodyText"/>
+              <w:ind w:left="0"/>
+              <w:jc w:val="center"/>
               <w:rPr>
                 <w:iCs/>
                 <w:lang w:val="vi-VN"/>
@@ -4152,7 +4252,7 @@
       <w:tr>
         <w:tc>
           <w:tcPr>
-            <w:tcW w:w="968" w:type="dxa"/>
+            <w:tcW w:w="542" w:type="pct"/>
           </w:tcPr>
           <w:p>
             <w:pPr>
@@ -4174,73 +4274,92 @@
         </w:tc>
         <w:tc>
           <w:tcPr>
-            <w:tcW w:w="1661" w:type="dxa"/>
-          </w:tcPr>
-          <w:p>
-            <w:pPr>
-              <w:pStyle w:val="BodyText"/>
-              <w:ind w:left="0"/>
-              <w:rPr>
-                <w:iCs/>
-                <w:lang w:val="vi-VN"/>
-              </w:rPr>
-            </w:pPr>
-            <w:r>
-              <w:rPr>
-                <w:iCs/>
-                <w:lang w:val="vi-VN"/>
-              </w:rPr>
-              <w:t>Edit user information</w:t>
-            </w:r>
-          </w:p>
-        </w:tc>
-        <w:tc>
-          <w:tcPr>
-            <w:tcW w:w="4124" w:type="dxa"/>
-          </w:tcPr>
-          <w:p>
-            <w:pPr>
-              <w:pStyle w:val="BodyText"/>
-              <w:ind w:left="0"/>
-              <w:rPr>
-                <w:iCs/>
-              </w:rPr>
-            </w:pPr>
-            <w:r>
-              <w:rPr>
-                <w:iCs/>
-              </w:rPr>
-              <w:t xml:space="preserve">Changing personal </w:t>
-            </w:r>
-            <w:r>
-              <w:rPr>
-                <w:iCs/>
-              </w:rPr>
-              <w:t>details on the</w:t>
-            </w:r>
-            <w:r>
-              <w:rPr>
-                <w:iCs/>
-              </w:rPr>
-              <w:t xml:space="preserve"> </w:t>
-            </w:r>
-            <w:r>
-              <w:rPr>
-                <w:iCs/>
-                <w:lang w:val="vi-VN"/>
-              </w:rPr>
-              <w:t xml:space="preserve">User information tab </w:t>
-            </w:r>
-          </w:p>
-        </w:tc>
-        <w:tc>
-          <w:tcPr>
-            <w:tcW w:w="2103" w:type="dxa"/>
-          </w:tcPr>
-          <w:p>
-            <w:pPr>
-              <w:pStyle w:val="BodyText"/>
-              <w:ind w:left="0"/>
+            <w:tcW w:w="975" w:type="pct"/>
+            <w:vAlign w:val="center"/>
+          </w:tcPr>
+          <w:p>
+            <w:pPr>
+              <w:pStyle w:val="BodyText"/>
+              <w:ind w:left="0"/>
+              <w:rPr>
+                <w:iCs/>
+                <w:lang w:val="vi-VN"/>
+              </w:rPr>
+            </w:pPr>
+            <w:r>
+              <w:rPr>
+                <w:iCs/>
+                <w:lang w:val="vi-VN"/>
+              </w:rPr>
+              <w:t xml:space="preserve">Edit user </w:t>
+            </w:r>
+            <w:r>
+              <w:rPr>
+                <w:iCs/>
+              </w:rPr>
+              <w:t xml:space="preserve">basic </w:t>
+            </w:r>
+            <w:r>
+              <w:rPr>
+                <w:iCs/>
+                <w:lang w:val="vi-VN"/>
+              </w:rPr>
+              <w:t>information</w:t>
+            </w:r>
+          </w:p>
+        </w:tc>
+        <w:tc>
+          <w:tcPr>
+            <w:tcW w:w="2306" w:type="pct"/>
+            <w:vAlign w:val="center"/>
+          </w:tcPr>
+          <w:p>
+            <w:pPr>
+              <w:pStyle w:val="BodyText"/>
+              <w:ind w:left="0"/>
+              <w:rPr>
+                <w:iCs/>
+              </w:rPr>
+            </w:pPr>
+            <w:r>
+              <w:rPr>
+                <w:iCs/>
+              </w:rPr>
+              <w:t xml:space="preserve">Changing personal details on the </w:t>
+            </w:r>
+            <w:r>
+              <w:rPr>
+                <w:iCs/>
+                <w:lang w:val="vi-VN"/>
+              </w:rPr>
+              <w:t xml:space="preserve">User </w:t>
+            </w:r>
+            <w:r>
+              <w:rPr>
+                <w:iCs/>
+                <w:lang w:val="vi-VN"/>
+              </w:rPr>
+              <w:t>I</w:t>
+            </w:r>
+            <w:r>
+              <w:rPr>
+                <w:iCs/>
+                <w:lang w:val="vi-VN"/>
+              </w:rPr>
+              <w:t>nformation tab</w:t>
+            </w:r>
+          </w:p>
+        </w:tc>
+        <w:tc>
+          <w:tcPr>
+            <w:tcW w:w="1177" w:type="pct"/>
+            <w:vAlign w:val="center"/>
+          </w:tcPr>
+          <w:p>
+            <w:pPr>
+              <w:pStyle w:val="BodyText"/>
+              <w:ind w:left="0"/>
+              <w:jc w:val="center"/>
               <w:rPr>
                 <w:iCs/>
                 <w:lang w:val="vi-VN"/>
@@ -4259,21 +4378,19 @@
       <w:tr>
         <w:tc>
           <w:tcPr>
-            <w:tcW w:w="968" w:type="dxa"/>
-          </w:tcPr>
-          <w:p>
-            <w:pPr>
-              <w:pStyle w:val="BodyText"/>
-              <w:ind w:left="0"/>
-              <w:rPr>
-                <w:iCs/>
-                <w:lang w:val="vi-VN"/>
-              </w:rPr>
-            </w:pPr>
-            <w:r>
-              <w:rPr>
-                <w:iCs/>
-                <w:lang w:val="vi-VN"/>
+            <w:tcW w:w="542" w:type="pct"/>
+          </w:tcPr>
+          <w:p>
+            <w:pPr>
+              <w:pStyle w:val="BodyText"/>
+              <w:ind w:left="0"/>
+              <w:rPr>
+                <w:iCs/>
+              </w:rPr>
+            </w:pPr>
+            <w:r>
+              <w:rPr>
+                <w:iCs/>
               </w:rPr>
               <w:t>03</w:t>
             </w:r>
@@ -4281,65 +4398,92 @@
         </w:tc>
         <w:tc>
           <w:tcPr>
-            <w:tcW w:w="1661" w:type="dxa"/>
-          </w:tcPr>
-          <w:p>
-            <w:pPr>
-              <w:pStyle w:val="BodyText"/>
-              <w:ind w:left="0"/>
-              <w:rPr>
-                <w:iCs/>
-                <w:lang w:val="vi-VN"/>
-              </w:rPr>
-            </w:pPr>
-            <w:r>
-              <w:rPr>
-                <w:iCs/>
-                <w:lang w:val="vi-VN"/>
-              </w:rPr>
-              <w:t>Watch trailer</w:t>
-            </w:r>
-          </w:p>
-        </w:tc>
-        <w:tc>
-          <w:tcPr>
-            <w:tcW w:w="4124" w:type="dxa"/>
-          </w:tcPr>
-          <w:p>
-            <w:pPr>
-              <w:pStyle w:val="BodyText"/>
-              <w:ind w:left="0"/>
-              <w:rPr>
-                <w:iCs/>
-              </w:rPr>
-            </w:pPr>
-            <w:r>
-              <w:rPr>
-                <w:iCs/>
-              </w:rPr>
-              <w:t>Allowing users to watch the trailer of the movie.</w:t>
-            </w:r>
-          </w:p>
-        </w:tc>
-        <w:tc>
-          <w:tcPr>
-            <w:tcW w:w="2103" w:type="dxa"/>
-          </w:tcPr>
-          <w:p>
-            <w:pPr>
-              <w:pStyle w:val="BodyText"/>
-              <w:ind w:left="0"/>
-              <w:rPr>
-                <w:iCs/>
-                <w:lang w:val="vi-VN"/>
-              </w:rPr>
-            </w:pPr>
-            <w:r>
-              <w:rPr>
-                <w:iCs/>
-                <w:lang w:val="vi-VN"/>
-              </w:rPr>
-              <w:t>Medium</w:t>
+            <w:tcW w:w="975" w:type="pct"/>
+            <w:vAlign w:val="center"/>
+          </w:tcPr>
+          <w:p>
+            <w:pPr>
+              <w:pStyle w:val="BodyText"/>
+              <w:ind w:left="0"/>
+              <w:rPr>
+                <w:iCs/>
+                <w:lang w:val="vi-VN"/>
+              </w:rPr>
+            </w:pPr>
+            <w:r>
+              <w:rPr>
+                <w:iCs/>
+                <w:lang w:val="vi-VN"/>
+              </w:rPr>
+              <w:t>Edit user</w:t>
+            </w:r>
+            <w:r>
+              <w:rPr>
+                <w:iCs/>
+              </w:rPr>
+              <w:t xml:space="preserve"> extra </w:t>
+            </w:r>
+            <w:r>
+              <w:rPr>
+                <w:iCs/>
+                <w:lang w:val="vi-VN"/>
+              </w:rPr>
+              <w:t>information</w:t>
+            </w:r>
+          </w:p>
+        </w:tc>
+        <w:tc>
+          <w:tcPr>
+            <w:tcW w:w="2306" w:type="pct"/>
+            <w:vAlign w:val="center"/>
+          </w:tcPr>
+          <w:p>
+            <w:pPr>
+              <w:pStyle w:val="BodyText"/>
+              <w:ind w:left="0"/>
+              <w:rPr>
+                <w:iCs/>
+              </w:rPr>
+            </w:pPr>
+            <w:r>
+              <w:rPr>
+                <w:iCs/>
+              </w:rPr>
+              <w:t xml:space="preserve">Making a list of </w:t>
+            </w:r>
+            <w:r>
+              <w:rPr>
+                <w:iCs/>
+              </w:rPr>
+              <w:t>Favorites/Already watched/Not interested</w:t>
+            </w:r>
+            <w:r>
+              <w:rPr>
+                <w:iCs/>
+              </w:rPr>
+              <w:t xml:space="preserve"> films.</w:t>
+            </w:r>
+          </w:p>
+        </w:tc>
+        <w:tc>
+          <w:tcPr>
+            <w:tcW w:w="1177" w:type="pct"/>
+            <w:vAlign w:val="center"/>
+          </w:tcPr>
+          <w:p>
+            <w:pPr>
+              <w:pStyle w:val="BodyText"/>
+              <w:ind w:left="0"/>
+              <w:jc w:val="center"/>
+              <w:rPr>
+                <w:iCs/>
+              </w:rPr>
+            </w:pPr>
+            <w:r>
+              <w:rPr>
+                <w:iCs/>
+              </w:rPr>
+              <w:t>Low</w:t>
             </w:r>
           </w:p>
         </w:tc>
@@ -4347,7 +4491,7 @@
       <w:tr>
         <w:tc>
           <w:tcPr>
-            <w:tcW w:w="968" w:type="dxa"/>
+            <w:tcW w:w="542" w:type="pct"/>
           </w:tcPr>
           <w:p>
             <w:pPr>
@@ -4369,7 +4513,8 @@
         </w:tc>
         <w:tc>
           <w:tcPr>
-            <w:tcW w:w="1661" w:type="dxa"/>
+            <w:tcW w:w="975" w:type="pct"/>
+            <w:vAlign w:val="center"/>
           </w:tcPr>
           <w:p>
             <w:pPr>
@@ -4391,22 +4536,44 @@
         </w:tc>
         <w:tc>
           <w:tcPr>
-            <w:tcW w:w="4124" w:type="dxa"/>
-          </w:tcPr>
-          <w:p>
-            <w:pPr>
-              <w:pStyle w:val="BodyText"/>
-              <w:ind w:left="0"/>
-              <w:rPr>
-                <w:iCs/>
-              </w:rPr>
-            </w:pPr>
-            <w:r>
-              <w:rPr>
-                <w:iCs/>
-                <w:lang w:val="vi-VN"/>
-              </w:rPr>
-              <w:t>Basic pricing for user account</w:t>
+            <w:tcW w:w="2306" w:type="pct"/>
+            <w:vAlign w:val="center"/>
+          </w:tcPr>
+          <w:p>
+            <w:pPr>
+              <w:pStyle w:val="BodyText"/>
+              <w:ind w:left="0"/>
+              <w:rPr>
+                <w:iCs/>
+              </w:rPr>
+            </w:pPr>
+            <w:r>
+              <w:rPr>
+                <w:iCs/>
+                <w:lang w:val="vi-VN"/>
+              </w:rPr>
+              <w:t xml:space="preserve">Basic pricing for </w:t>
+            </w:r>
+            <w:r>
+              <w:rPr>
+                <w:iCs/>
+                <w:lang w:val="vi-VN"/>
+              </w:rPr>
+              <w:t xml:space="preserve">the </w:t>
+            </w:r>
+            <w:r>
+              <w:rPr>
+                <w:iCs/>
+                <w:lang w:val="vi-VN"/>
+              </w:rPr>
+              <w:t xml:space="preserve">user </w:t>
+            </w:r>
+            <w:r>
+              <w:rPr>
+                <w:iCs/>
+                <w:lang w:val="vi-VN"/>
+              </w:rPr>
+              <w:t>for additional content</w:t>
             </w:r>
             <w:r>
               <w:rPr>
@@ -4418,12 +4585,14 @@
         </w:tc>
         <w:tc>
           <w:tcPr>
-            <w:tcW w:w="2103" w:type="dxa"/>
-          </w:tcPr>
-          <w:p>
-            <w:pPr>
-              <w:pStyle w:val="BodyText"/>
-              <w:ind w:left="0"/>
+            <w:tcW w:w="1177" w:type="pct"/>
+            <w:vAlign w:val="center"/>
+          </w:tcPr>
+          <w:p>
+            <w:pPr>
+              <w:pStyle w:val="BodyText"/>
+              <w:ind w:left="0"/>
+              <w:jc w:val="center"/>
               <w:rPr>
                 <w:iCs/>
                 <w:lang w:val="vi-VN"/>
@@ -4442,29 +4611,765 @@
       <w:tr>
         <w:tc>
           <w:tcPr>
-            <w:tcW w:w="968" w:type="dxa"/>
-          </w:tcPr>
-          <w:p>
-            <w:pPr>
-              <w:pStyle w:val="BodyText"/>
-              <w:ind w:left="0"/>
-              <w:rPr>
-                <w:iCs/>
-                <w:lang w:val="vi-VN"/>
-              </w:rPr>
-            </w:pPr>
-            <w:r>
-              <w:rPr>
-                <w:iCs/>
-                <w:lang w:val="vi-VN"/>
-              </w:rPr>
-              <w:t>05</w:t>
-            </w:r>
-          </w:p>
-        </w:tc>
-        <w:tc>
-          <w:tcPr>
-            <w:tcW w:w="1661" w:type="dxa"/>
+            <w:tcW w:w="542" w:type="pct"/>
+          </w:tcPr>
+          <w:p>
+            <w:pPr>
+              <w:pStyle w:val="BodyText"/>
+              <w:ind w:left="0"/>
+              <w:rPr>
+                <w:iCs/>
+              </w:rPr>
+            </w:pPr>
+            <w:r>
+              <w:rPr>
+                <w:iCs/>
+                <w:lang w:val="vi-VN"/>
+              </w:rPr>
+              <w:t>0</w:t>
+            </w:r>
+            <w:r>
+              <w:rPr>
+                <w:iCs/>
+              </w:rPr>
+              <w:t>5</w:t>
+            </w:r>
+          </w:p>
+        </w:tc>
+        <w:tc>
+          <w:tcPr>
+            <w:tcW w:w="975" w:type="pct"/>
+            <w:vAlign w:val="center"/>
+          </w:tcPr>
+          <w:p>
+            <w:pPr>
+              <w:pStyle w:val="BodyText"/>
+              <w:ind w:left="0"/>
+              <w:rPr>
+                <w:iCs/>
+                <w:lang w:val="vi-VN"/>
+              </w:rPr>
+            </w:pPr>
+            <w:r>
+              <w:rPr>
+                <w:iCs/>
+                <w:lang w:val="vi-VN"/>
+              </w:rPr>
+              <w:t>Watch trailer</w:t>
+            </w:r>
+          </w:p>
+        </w:tc>
+        <w:tc>
+          <w:tcPr>
+            <w:tcW w:w="2306" w:type="pct"/>
+            <w:vAlign w:val="center"/>
+          </w:tcPr>
+          <w:p>
+            <w:pPr>
+              <w:pStyle w:val="BodyText"/>
+              <w:ind w:left="0"/>
+              <w:rPr>
+                <w:iCs/>
+                <w:lang w:val="vi-VN"/>
+              </w:rPr>
+            </w:pPr>
+            <w:r>
+              <w:rPr>
+                <w:iCs/>
+              </w:rPr>
+              <w:t>Allowing users to watch the trailer of the movie.</w:t>
+            </w:r>
+          </w:p>
+        </w:tc>
+        <w:tc>
+          <w:tcPr>
+            <w:tcW w:w="1177" w:type="pct"/>
+            <w:vAlign w:val="center"/>
+          </w:tcPr>
+          <w:p>
+            <w:pPr>
+              <w:pStyle w:val="BodyText"/>
+              <w:ind w:left="0"/>
+              <w:jc w:val="center"/>
+              <w:rPr>
+                <w:iCs/>
+                <w:lang w:val="vi-VN"/>
+              </w:rPr>
+            </w:pPr>
+            <w:r>
+              <w:rPr>
+                <w:iCs/>
+                <w:lang w:val="vi-VN"/>
+              </w:rPr>
+              <w:t>Medium</w:t>
+            </w:r>
+          </w:p>
+        </w:tc>
+      </w:tr>
+      <w:tr>
+        <w:tc>
+          <w:tcPr>
+            <w:tcW w:w="542" w:type="pct"/>
+          </w:tcPr>
+          <w:p>
+            <w:pPr>
+              <w:pStyle w:val="BodyText"/>
+              <w:ind w:left="0"/>
+              <w:rPr>
+                <w:iCs/>
+              </w:rPr>
+            </w:pPr>
+            <w:r>
+              <w:rPr>
+                <w:iCs/>
+              </w:rPr>
+              <w:t>06</w:t>
+            </w:r>
+          </w:p>
+        </w:tc>
+        <w:tc>
+          <w:tcPr>
+            <w:tcW w:w="975" w:type="pct"/>
+            <w:vAlign w:val="center"/>
+          </w:tcPr>
+          <w:p>
+            <w:pPr>
+              <w:pStyle w:val="BodyText"/>
+              <w:ind w:left="0"/>
+              <w:rPr>
+                <w:iCs/>
+              </w:rPr>
+            </w:pPr>
+            <w:r>
+              <w:rPr>
+                <w:iCs/>
+              </w:rPr>
+              <w:t>Streaming film</w:t>
+            </w:r>
+          </w:p>
+        </w:tc>
+        <w:tc>
+          <w:tcPr>
+            <w:tcW w:w="2306" w:type="pct"/>
+            <w:vAlign w:val="center"/>
+          </w:tcPr>
+          <w:p>
+            <w:pPr>
+              <w:pStyle w:val="BodyText"/>
+              <w:ind w:left="0"/>
+              <w:rPr>
+                <w:iCs/>
+              </w:rPr>
+            </w:pPr>
+            <w:r>
+              <w:rPr>
+                <w:iCs/>
+              </w:rPr>
+              <w:t>Allowing users to watch the movie.</w:t>
+            </w:r>
+          </w:p>
+        </w:tc>
+        <w:tc>
+          <w:tcPr>
+            <w:tcW w:w="1177" w:type="pct"/>
+            <w:vAlign w:val="center"/>
+          </w:tcPr>
+          <w:p>
+            <w:pPr>
+              <w:pStyle w:val="BodyText"/>
+              <w:ind w:left="0"/>
+              <w:jc w:val="center"/>
+              <w:rPr>
+                <w:iCs/>
+              </w:rPr>
+            </w:pPr>
+            <w:r>
+              <w:rPr>
+                <w:iCs/>
+              </w:rPr>
+              <w:t>Medium</w:t>
+            </w:r>
+          </w:p>
+        </w:tc>
+      </w:tr>
+      <w:tr>
+        <w:tc>
+          <w:tcPr>
+            <w:tcW w:w="542" w:type="pct"/>
+          </w:tcPr>
+          <w:p>
+            <w:pPr>
+              <w:pStyle w:val="BodyText"/>
+              <w:ind w:left="0"/>
+              <w:rPr>
+                <w:iCs/>
+              </w:rPr>
+            </w:pPr>
+            <w:r>
+              <w:rPr>
+                <w:iCs/>
+              </w:rPr>
+              <w:t>07</w:t>
+            </w:r>
+          </w:p>
+        </w:tc>
+        <w:tc>
+          <w:tcPr>
+            <w:tcW w:w="975" w:type="pct"/>
+            <w:vAlign w:val="center"/>
+          </w:tcPr>
+          <w:p>
+            <w:pPr>
+              <w:pStyle w:val="BodyText"/>
+              <w:ind w:left="0"/>
+              <w:rPr>
+                <w:iCs/>
+              </w:rPr>
+            </w:pPr>
+            <w:r>
+              <w:rPr>
+                <w:iCs/>
+              </w:rPr>
+              <w:t>F</w:t>
+            </w:r>
+            <w:r>
+              <w:rPr>
+                <w:iCs/>
+              </w:rPr>
+              <w:t>orward/backward film</w:t>
+            </w:r>
+          </w:p>
+        </w:tc>
+        <w:tc>
+          <w:tcPr>
+            <w:tcW w:w="2306" w:type="pct"/>
+            <w:vAlign w:val="center"/>
+          </w:tcPr>
+          <w:p>
+            <w:pPr>
+              <w:pStyle w:val="BodyText"/>
+              <w:ind w:left="0"/>
+              <w:rPr>
+                <w:iCs/>
+              </w:rPr>
+            </w:pPr>
+            <w:r>
+              <w:rPr>
+                <w:iCs/>
+              </w:rPr>
+              <w:t>Moving to the next/previous film.</w:t>
+            </w:r>
+          </w:p>
+        </w:tc>
+        <w:tc>
+          <w:tcPr>
+            <w:tcW w:w="1177" w:type="pct"/>
+            <w:vAlign w:val="center"/>
+          </w:tcPr>
+          <w:p>
+            <w:pPr>
+              <w:pStyle w:val="BodyText"/>
+              <w:ind w:left="0"/>
+              <w:jc w:val="center"/>
+              <w:rPr>
+                <w:iCs/>
+              </w:rPr>
+            </w:pPr>
+            <w:r>
+              <w:rPr>
+                <w:iCs/>
+              </w:rPr>
+              <w:t>Low</w:t>
+            </w:r>
+          </w:p>
+        </w:tc>
+      </w:tr>
+      <w:tr>
+        <w:tc>
+          <w:tcPr>
+            <w:tcW w:w="542" w:type="pct"/>
+          </w:tcPr>
+          <w:p>
+            <w:pPr>
+              <w:pStyle w:val="BodyText"/>
+              <w:ind w:left="0"/>
+              <w:rPr>
+                <w:iCs/>
+              </w:rPr>
+            </w:pPr>
+            <w:r>
+              <w:rPr>
+                <w:iCs/>
+              </w:rPr>
+              <w:t>08</w:t>
+            </w:r>
+          </w:p>
+        </w:tc>
+        <w:tc>
+          <w:tcPr>
+            <w:tcW w:w="975" w:type="pct"/>
+            <w:vAlign w:val="center"/>
+          </w:tcPr>
+          <w:p>
+            <w:pPr>
+              <w:pStyle w:val="BodyText"/>
+              <w:ind w:left="0"/>
+              <w:rPr>
+                <w:iCs/>
+              </w:rPr>
+            </w:pPr>
+            <w:r>
+              <w:rPr>
+                <w:iCs/>
+              </w:rPr>
+              <w:t>T</w:t>
+            </w:r>
+            <w:r>
+              <w:rPr>
+                <w:iCs/>
+              </w:rPr>
+              <w:t>ime remaining of the film</w:t>
+            </w:r>
+          </w:p>
+        </w:tc>
+        <w:tc>
+          <w:tcPr>
+            <w:tcW w:w="2306" w:type="pct"/>
+            <w:vAlign w:val="center"/>
+          </w:tcPr>
+          <w:p>
+            <w:pPr>
+              <w:pStyle w:val="BodyText"/>
+              <w:ind w:left="0"/>
+              <w:rPr>
+                <w:iCs/>
+              </w:rPr>
+            </w:pPr>
+            <w:r>
+              <w:rPr>
+                <w:iCs/>
+              </w:rPr>
+              <w:t>Bookmarking the remaining time when users don’t want to watch more.</w:t>
+            </w:r>
+          </w:p>
+        </w:tc>
+        <w:tc>
+          <w:tcPr>
+            <w:tcW w:w="1177" w:type="pct"/>
+            <w:vAlign w:val="center"/>
+          </w:tcPr>
+          <w:p>
+            <w:pPr>
+              <w:pStyle w:val="BodyText"/>
+              <w:ind w:left="0"/>
+              <w:jc w:val="center"/>
+              <w:rPr>
+                <w:iCs/>
+              </w:rPr>
+            </w:pPr>
+            <w:r>
+              <w:rPr>
+                <w:iCs/>
+              </w:rPr>
+              <w:t>Low</w:t>
+            </w:r>
+          </w:p>
+        </w:tc>
+      </w:tr>
+      <w:tr>
+        <w:tc>
+          <w:tcPr>
+            <w:tcW w:w="542" w:type="pct"/>
+          </w:tcPr>
+          <w:p>
+            <w:pPr>
+              <w:pStyle w:val="BodyText"/>
+              <w:ind w:left="0"/>
+              <w:rPr>
+                <w:iCs/>
+              </w:rPr>
+            </w:pPr>
+            <w:r>
+              <w:rPr>
+                <w:iCs/>
+              </w:rPr>
+              <w:t>09</w:t>
+            </w:r>
+          </w:p>
+        </w:tc>
+        <w:tc>
+          <w:tcPr>
+            <w:tcW w:w="975" w:type="pct"/>
+            <w:vAlign w:val="center"/>
+          </w:tcPr>
+          <w:p>
+            <w:pPr>
+              <w:pStyle w:val="BodyText"/>
+              <w:ind w:left="0"/>
+              <w:rPr>
+                <w:iCs/>
+              </w:rPr>
+            </w:pPr>
+            <w:r>
+              <w:rPr>
+                <w:iCs/>
+              </w:rPr>
+              <w:t>F</w:t>
+            </w:r>
+            <w:r>
+              <w:rPr>
+                <w:iCs/>
+              </w:rPr>
+              <w:t xml:space="preserve">ilm resolution </w:t>
+            </w:r>
+          </w:p>
+        </w:tc>
+        <w:tc>
+          <w:tcPr>
+            <w:tcW w:w="2306" w:type="pct"/>
+            <w:vAlign w:val="center"/>
+          </w:tcPr>
+          <w:p>
+            <w:pPr>
+              <w:pStyle w:val="BodyText"/>
+              <w:ind w:left="0"/>
+              <w:rPr>
+                <w:iCs/>
+              </w:rPr>
+            </w:pPr>
+            <w:r>
+              <w:rPr>
+                <w:iCs/>
+              </w:rPr>
+              <w:t>Allowing a user to change the resolution of the film.</w:t>
+            </w:r>
+          </w:p>
+        </w:tc>
+        <w:tc>
+          <w:tcPr>
+            <w:tcW w:w="1177" w:type="pct"/>
+            <w:vAlign w:val="center"/>
+          </w:tcPr>
+          <w:p>
+            <w:pPr>
+              <w:pStyle w:val="BodyText"/>
+              <w:ind w:left="0"/>
+              <w:jc w:val="center"/>
+              <w:rPr>
+                <w:iCs/>
+              </w:rPr>
+            </w:pPr>
+            <w:r>
+              <w:rPr>
+                <w:iCs/>
+              </w:rPr>
+              <w:t>Low</w:t>
+            </w:r>
+          </w:p>
+        </w:tc>
+      </w:tr>
+      <w:tr>
+        <w:tc>
+          <w:tcPr>
+            <w:tcW w:w="542" w:type="pct"/>
+          </w:tcPr>
+          <w:p>
+            <w:pPr>
+              <w:pStyle w:val="BodyText"/>
+              <w:ind w:left="0"/>
+              <w:rPr>
+                <w:iCs/>
+              </w:rPr>
+            </w:pPr>
+            <w:r>
+              <w:rPr>
+                <w:iCs/>
+              </w:rPr>
+              <w:t>10</w:t>
+            </w:r>
+          </w:p>
+        </w:tc>
+        <w:tc>
+          <w:tcPr>
+            <w:tcW w:w="975" w:type="pct"/>
+            <w:vAlign w:val="center"/>
+          </w:tcPr>
+          <w:p>
+            <w:pPr>
+              <w:pStyle w:val="BodyText"/>
+              <w:ind w:left="0"/>
+              <w:rPr>
+                <w:iCs/>
+              </w:rPr>
+            </w:pPr>
+            <w:r>
+              <w:rPr>
+                <w:iCs/>
+              </w:rPr>
+              <w:t>S</w:t>
+            </w:r>
+            <w:r>
+              <w:rPr>
+                <w:iCs/>
+              </w:rPr>
+              <w:t>ound control</w:t>
+            </w:r>
+          </w:p>
+        </w:tc>
+        <w:tc>
+          <w:tcPr>
+            <w:tcW w:w="2306" w:type="pct"/>
+            <w:vAlign w:val="center"/>
+          </w:tcPr>
+          <w:p>
+            <w:pPr>
+              <w:pStyle w:val="BodyText"/>
+              <w:ind w:left="0"/>
+              <w:rPr>
+                <w:iCs/>
+              </w:rPr>
+            </w:pPr>
+            <w:r>
+              <w:rPr>
+                <w:iCs/>
+              </w:rPr>
+              <w:t>Allowing a user to adjust the volume.</w:t>
+            </w:r>
+          </w:p>
+        </w:tc>
+        <w:tc>
+          <w:tcPr>
+            <w:tcW w:w="1177" w:type="pct"/>
+            <w:vAlign w:val="center"/>
+          </w:tcPr>
+          <w:p>
+            <w:pPr>
+              <w:pStyle w:val="BodyText"/>
+              <w:ind w:left="0"/>
+              <w:jc w:val="center"/>
+              <w:rPr>
+                <w:iCs/>
+              </w:rPr>
+            </w:pPr>
+            <w:r>
+              <w:rPr>
+                <w:iCs/>
+              </w:rPr>
+              <w:t>Low</w:t>
+            </w:r>
+          </w:p>
+        </w:tc>
+      </w:tr>
+      <w:tr>
+        <w:tc>
+          <w:tcPr>
+            <w:tcW w:w="542" w:type="pct"/>
+          </w:tcPr>
+          <w:p>
+            <w:pPr>
+              <w:pStyle w:val="BodyText"/>
+              <w:ind w:left="0"/>
+              <w:rPr>
+                <w:iCs/>
+              </w:rPr>
+            </w:pPr>
+            <w:r>
+              <w:rPr>
+                <w:iCs/>
+              </w:rPr>
+              <w:t>11</w:t>
+            </w:r>
+          </w:p>
+        </w:tc>
+        <w:tc>
+          <w:tcPr>
+            <w:tcW w:w="975" w:type="pct"/>
+            <w:vAlign w:val="center"/>
+          </w:tcPr>
+          <w:p>
+            <w:pPr>
+              <w:pStyle w:val="BodyText"/>
+              <w:ind w:left="0"/>
+              <w:rPr>
+                <w:iCs/>
+              </w:rPr>
+            </w:pPr>
+            <w:r>
+              <w:rPr>
+                <w:iCs/>
+              </w:rPr>
+              <w:t>F</w:t>
+            </w:r>
+            <w:r>
+              <w:rPr>
+                <w:iCs/>
+              </w:rPr>
+              <w:t>ilm comment</w:t>
+            </w:r>
+          </w:p>
+        </w:tc>
+        <w:tc>
+          <w:tcPr>
+            <w:tcW w:w="2306" w:type="pct"/>
+            <w:vAlign w:val="center"/>
+          </w:tcPr>
+          <w:p>
+            <w:pPr>
+              <w:pStyle w:val="BodyText"/>
+              <w:ind w:left="0"/>
+              <w:rPr>
+                <w:iCs/>
+              </w:rPr>
+            </w:pPr>
+            <w:r>
+              <w:rPr>
+                <w:iCs/>
+              </w:rPr>
+              <w:t>Allowing a user to comment on any film.</w:t>
+            </w:r>
+          </w:p>
+        </w:tc>
+        <w:tc>
+          <w:tcPr>
+            <w:tcW w:w="1177" w:type="pct"/>
+            <w:vAlign w:val="center"/>
+          </w:tcPr>
+          <w:p>
+            <w:pPr>
+              <w:pStyle w:val="BodyText"/>
+              <w:ind w:left="0"/>
+              <w:jc w:val="center"/>
+              <w:rPr>
+                <w:iCs/>
+              </w:rPr>
+            </w:pPr>
+            <w:r>
+              <w:rPr>
+                <w:iCs/>
+              </w:rPr>
+              <w:t>Low</w:t>
+            </w:r>
+          </w:p>
+        </w:tc>
+      </w:tr>
+      <w:tr>
+        <w:tc>
+          <w:tcPr>
+            <w:tcW w:w="542" w:type="pct"/>
+          </w:tcPr>
+          <w:p>
+            <w:pPr>
+              <w:pStyle w:val="BodyText"/>
+              <w:ind w:left="0"/>
+              <w:rPr>
+                <w:iCs/>
+              </w:rPr>
+            </w:pPr>
+            <w:r>
+              <w:rPr>
+                <w:iCs/>
+              </w:rPr>
+              <w:t>12</w:t>
+            </w:r>
+          </w:p>
+        </w:tc>
+        <w:tc>
+          <w:tcPr>
+            <w:tcW w:w="975" w:type="pct"/>
+            <w:vAlign w:val="center"/>
+          </w:tcPr>
+          <w:p>
+            <w:pPr>
+              <w:pStyle w:val="BodyText"/>
+              <w:ind w:left="0"/>
+              <w:rPr>
+                <w:iCs/>
+              </w:rPr>
+            </w:pPr>
+            <w:r>
+              <w:rPr>
+                <w:iCs/>
+              </w:rPr>
+              <w:t>F</w:t>
+            </w:r>
+            <w:r>
+              <w:rPr>
+                <w:iCs/>
+              </w:rPr>
+              <w:t>ilm like count</w:t>
+            </w:r>
+          </w:p>
+        </w:tc>
+        <w:tc>
+          <w:tcPr>
+            <w:tcW w:w="2306" w:type="pct"/>
+            <w:vAlign w:val="center"/>
+          </w:tcPr>
+          <w:p>
+            <w:pPr>
+              <w:pStyle w:val="BodyText"/>
+              <w:ind w:left="0"/>
+              <w:rPr>
+                <w:iCs/>
+              </w:rPr>
+            </w:pPr>
+            <w:r>
+              <w:rPr>
+                <w:iCs/>
+              </w:rPr>
+              <w:t>Allowing a user to react to the film.</w:t>
+            </w:r>
+          </w:p>
+        </w:tc>
+        <w:tc>
+          <w:tcPr>
+            <w:tcW w:w="1177" w:type="pct"/>
+            <w:vAlign w:val="center"/>
+          </w:tcPr>
+          <w:p>
+            <w:pPr>
+              <w:pStyle w:val="BodyText"/>
+              <w:ind w:left="0"/>
+              <w:jc w:val="center"/>
+              <w:rPr>
+                <w:iCs/>
+              </w:rPr>
+            </w:pPr>
+            <w:r>
+              <w:rPr>
+                <w:iCs/>
+              </w:rPr>
+              <w:t>Low</w:t>
+            </w:r>
+          </w:p>
+        </w:tc>
+      </w:tr>
+      <w:tr>
+        <w:tc>
+          <w:tcPr>
+            <w:tcW w:w="542" w:type="pct"/>
+          </w:tcPr>
+          <w:p>
+            <w:pPr>
+              <w:pStyle w:val="BodyText"/>
+              <w:ind w:left="0"/>
+              <w:rPr>
+                <w:iCs/>
+                <w:lang w:val="vi-VN"/>
+              </w:rPr>
+            </w:pPr>
+            <w:r>
+              <w:rPr>
+                <w:iCs/>
+              </w:rPr>
+              <w:t>13</w:t>
+            </w:r>
+          </w:p>
+        </w:tc>
+        <w:tc>
+          <w:tcPr>
+            <w:tcW w:w="975" w:type="pct"/>
+            <w:vAlign w:val="center"/>
           </w:tcPr>
           <w:p>
             <w:pPr>
@@ -4486,7 +5391,8 @@
         </w:tc>
         <w:tc>
           <w:tcPr>
-            <w:tcW w:w="4124" w:type="dxa"/>
+            <w:tcW w:w="2306" w:type="pct"/>
+            <w:vAlign w:val="center"/>
           </w:tcPr>
           <w:p>
             <w:pPr>
@@ -4512,22 +5418,18 @@
               </w:rPr>
               <w:t>.</w:t>
             </w:r>
-            <w:r>
-              <w:rPr>
-                <w:iCs/>
-              </w:rPr>
-              <w:tab/>
-            </w:r>
-          </w:p>
-        </w:tc>
-        <w:tc>
-          <w:tcPr>
-            <w:tcW w:w="2103" w:type="dxa"/>
-          </w:tcPr>
-          <w:p>
-            <w:pPr>
-              <w:pStyle w:val="BodyText"/>
-              <w:ind w:left="0"/>
+          </w:p>
+        </w:tc>
+        <w:tc>
+          <w:tcPr>
+            <w:tcW w:w="1177" w:type="pct"/>
+            <w:vAlign w:val="center"/>
+          </w:tcPr>
+          <w:p>
+            <w:pPr>
+              <w:pStyle w:val="BodyText"/>
+              <w:ind w:left="0"/>
+              <w:jc w:val="center"/>
               <w:rPr>
                 <w:iCs/>
                 <w:lang w:val="vi-VN"/>
@@ -4546,37 +5448,35 @@
       <w:tr>
         <w:tc>
           <w:tcPr>
-            <w:tcW w:w="968" w:type="dxa"/>
-          </w:tcPr>
-          <w:p>
-            <w:pPr>
-              <w:pStyle w:val="BodyText"/>
-              <w:ind w:left="0"/>
-              <w:rPr>
-                <w:iCs/>
-                <w:lang w:val="vi-VN"/>
-              </w:rPr>
-            </w:pPr>
-            <w:r>
-              <w:rPr>
-                <w:iCs/>
-                <w:lang w:val="vi-VN"/>
-              </w:rPr>
-              <w:t>06</w:t>
-            </w:r>
-          </w:p>
-        </w:tc>
-        <w:tc>
-          <w:tcPr>
-            <w:tcW w:w="1661" w:type="dxa"/>
-          </w:tcPr>
-          <w:p>
-            <w:pPr>
-              <w:pStyle w:val="BodyText"/>
-              <w:ind w:left="0"/>
-              <w:rPr>
-                <w:iCs/>
-                <w:lang w:val="vi-VN"/>
+            <w:tcW w:w="542" w:type="pct"/>
+          </w:tcPr>
+          <w:p>
+            <w:pPr>
+              <w:pStyle w:val="BodyText"/>
+              <w:ind w:left="0"/>
+              <w:rPr>
+                <w:iCs/>
+              </w:rPr>
+            </w:pPr>
+            <w:r>
+              <w:rPr>
+                <w:iCs/>
+              </w:rPr>
+              <w:t>14</w:t>
+            </w:r>
+          </w:p>
+        </w:tc>
+        <w:tc>
+          <w:tcPr>
+            <w:tcW w:w="975" w:type="pct"/>
+            <w:vAlign w:val="center"/>
+          </w:tcPr>
+          <w:p>
+            <w:pPr>
+              <w:pStyle w:val="BodyText"/>
+              <w:ind w:left="0"/>
+              <w:rPr>
+                <w:iCs/>
               </w:rPr>
             </w:pPr>
             <w:r>
@@ -4586,11 +5486,48 @@
               </w:rPr>
               <w:t>Release calendar</w:t>
             </w:r>
-          </w:p>
-        </w:tc>
-        <w:tc>
-          <w:tcPr>
-            <w:tcW w:w="4124" w:type="dxa"/>
+            <w:r>
+              <w:rPr>
+                <w:iCs/>
+              </w:rPr>
+              <w:t xml:space="preserve"> </w:t>
+            </w:r>
+            <w:r>
+              <w:rPr>
+                <w:iCs/>
+              </w:rPr>
+              <w:t xml:space="preserve">for </w:t>
+            </w:r>
+            <w:r>
+              <w:rPr>
+                <w:iCs/>
+              </w:rPr>
+              <w:t xml:space="preserve">the </w:t>
+            </w:r>
+            <w:r>
+              <w:rPr>
+                <w:iCs/>
+              </w:rPr>
+              <w:t xml:space="preserve">upcoming film from </w:t>
+            </w:r>
+            <w:r>
+              <w:rPr>
+                <w:iCs/>
+              </w:rPr>
+              <w:t xml:space="preserve">the </w:t>
+            </w:r>
+            <w:r>
+              <w:rPr>
+                <w:iCs/>
+              </w:rPr>
+              <w:t>theater</w:t>
+            </w:r>
+          </w:p>
+        </w:tc>
+        <w:tc>
+          <w:tcPr>
+            <w:tcW w:w="2306" w:type="pct"/>
+            <w:vAlign w:val="center"/>
           </w:tcPr>
           <w:p>
             <w:pPr>
@@ -4620,12 +5557,14 @@
         </w:tc>
         <w:tc>
           <w:tcPr>
-            <w:tcW w:w="2103" w:type="dxa"/>
-          </w:tcPr>
-          <w:p>
-            <w:pPr>
-              <w:pStyle w:val="BodyText"/>
-              <w:ind w:left="0"/>
+            <w:tcW w:w="1177" w:type="pct"/>
+            <w:vAlign w:val="center"/>
+          </w:tcPr>
+          <w:p>
+            <w:pPr>
+              <w:pStyle w:val="BodyText"/>
+              <w:ind w:left="0"/>
+              <w:jc w:val="center"/>
               <w:rPr>
                 <w:iCs/>
                 <w:lang w:val="vi-VN"/>
@@ -4644,29 +5583,28 @@
       <w:tr>
         <w:tc>
           <w:tcPr>
-            <w:tcW w:w="968" w:type="dxa"/>
-          </w:tcPr>
-          <w:p>
-            <w:pPr>
-              <w:pStyle w:val="BodyText"/>
-              <w:ind w:left="0"/>
-              <w:rPr>
-                <w:iCs/>
-                <w:lang w:val="vi-VN"/>
-              </w:rPr>
-            </w:pPr>
-            <w:r>
-              <w:rPr>
-                <w:iCs/>
-                <w:lang w:val="vi-VN"/>
-              </w:rPr>
-              <w:t>07</w:t>
-            </w:r>
-          </w:p>
-        </w:tc>
-        <w:tc>
-          <w:tcPr>
-            <w:tcW w:w="1661" w:type="dxa"/>
+            <w:tcW w:w="542" w:type="pct"/>
+          </w:tcPr>
+          <w:p>
+            <w:pPr>
+              <w:pStyle w:val="BodyText"/>
+              <w:ind w:left="0"/>
+              <w:rPr>
+                <w:iCs/>
+              </w:rPr>
+            </w:pPr>
+            <w:r>
+              <w:rPr>
+                <w:iCs/>
+              </w:rPr>
+              <w:t>15</w:t>
+            </w:r>
+          </w:p>
+        </w:tc>
+        <w:tc>
+          <w:tcPr>
+            <w:tcW w:w="975" w:type="pct"/>
+            <w:vAlign w:val="center"/>
           </w:tcPr>
           <w:p>
             <w:pPr>
@@ -4701,7 +5639,8 @@
         </w:tc>
         <w:tc>
           <w:tcPr>
-            <w:tcW w:w="4124" w:type="dxa"/>
+            <w:tcW w:w="2306" w:type="pct"/>
+            <w:vAlign w:val="center"/>
           </w:tcPr>
           <w:p>
             <w:pPr>
@@ -4712,7 +5651,6 @@
               <w:ind w:left="0"/>
               <w:rPr>
                 <w:iCs/>
-                <w:lang w:val="vi-VN"/>
               </w:rPr>
             </w:pPr>
             <w:r>
@@ -4735,16 +5673,54 @@
               </w:rPr>
               <w:t xml:space="preserve"> to the user if they don't know what to watch or don't want to watch a certain film/genre.</w:t>
             </w:r>
-          </w:p>
-        </w:tc>
-        <w:tc>
-          <w:tcPr>
-            <w:tcW w:w="2103" w:type="dxa"/>
-          </w:tcPr>
-          <w:p>
-            <w:pPr>
-              <w:pStyle w:val="BodyText"/>
-              <w:ind w:left="0"/>
+            <w:r>
+              <w:rPr>
+                <w:iCs/>
+              </w:rPr>
+              <w:t xml:space="preserve"> B</w:t>
+            </w:r>
+            <w:r>
+              <w:rPr>
+                <w:iCs/>
+              </w:rPr>
+              <w:t>ase</w:t>
+            </w:r>
+            <w:r>
+              <w:rPr>
+                <w:iCs/>
+              </w:rPr>
+              <w:t>d</w:t>
+            </w:r>
+            <w:r>
+              <w:rPr>
+                <w:iCs/>
+              </w:rPr>
+              <w:t xml:space="preserve"> on </w:t>
+            </w:r>
+            <w:r>
+              <w:rPr>
+                <w:iCs/>
+              </w:rPr>
+              <w:t xml:space="preserve">a </w:t>
+            </w:r>
+            <w:r>
+              <w:rPr>
+                <w:iCs/>
+              </w:rPr>
+              <w:t>liked count of a film, user information</w:t>
+            </w:r>
+          </w:p>
+        </w:tc>
+        <w:tc>
+          <w:tcPr>
+            <w:tcW w:w="1177" w:type="pct"/>
+            <w:vAlign w:val="center"/>
+          </w:tcPr>
+          <w:p>
+            <w:pPr>
+              <w:pStyle w:val="BodyText"/>
+              <w:ind w:left="0"/>
+              <w:jc w:val="center"/>
               <w:rPr>
                 <w:iCs/>
                 <w:lang w:val="vi-VN"/>
@@ -4763,29 +5739,28 @@
       <w:tr>
         <w:tc>
           <w:tcPr>
-            <w:tcW w:w="968" w:type="dxa"/>
-          </w:tcPr>
-          <w:p>
-            <w:pPr>
-              <w:pStyle w:val="BodyText"/>
-              <w:ind w:left="0"/>
-              <w:rPr>
-                <w:iCs/>
-                <w:lang w:val="vi-VN"/>
-              </w:rPr>
-            </w:pPr>
-            <w:r>
-              <w:rPr>
-                <w:iCs/>
-                <w:lang w:val="vi-VN"/>
-              </w:rPr>
-              <w:t>08</w:t>
-            </w:r>
-          </w:p>
-        </w:tc>
-        <w:tc>
-          <w:tcPr>
-            <w:tcW w:w="1661" w:type="dxa"/>
+            <w:tcW w:w="542" w:type="pct"/>
+          </w:tcPr>
+          <w:p>
+            <w:pPr>
+              <w:pStyle w:val="BodyText"/>
+              <w:ind w:left="0"/>
+              <w:rPr>
+                <w:iCs/>
+              </w:rPr>
+            </w:pPr>
+            <w:r>
+              <w:rPr>
+                <w:iCs/>
+              </w:rPr>
+              <w:t>16</w:t>
+            </w:r>
+          </w:p>
+        </w:tc>
+        <w:tc>
+          <w:tcPr>
+            <w:tcW w:w="975" w:type="pct"/>
+            <w:vAlign w:val="center"/>
           </w:tcPr>
           <w:p>
             <w:pPr>
@@ -4812,7 +5787,8 @@
         </w:tc>
         <w:tc>
           <w:tcPr>
-            <w:tcW w:w="4124" w:type="dxa"/>
+            <w:tcW w:w="2306" w:type="pct"/>
+            <w:vAlign w:val="center"/>
           </w:tcPr>
           <w:p>
             <w:pPr>
@@ -4830,7 +5806,21 @@
                 <w:iCs/>
                 <w:lang w:val="vi-VN"/>
               </w:rPr>
-              <w:t>Receiving and responding on user feedback</w:t>
+              <w:t xml:space="preserve">Receiving and responding </w:t>
+            </w:r>
+            <w:r>
+              <w:rPr>
+                <w:iCs/>
+                <w:lang w:val="vi-VN"/>
+              </w:rPr>
+              <w:t>to</w:t>
+            </w:r>
+            <w:r>
+              <w:rPr>
+                <w:iCs/>
+                <w:lang w:val="vi-VN"/>
+              </w:rPr>
+              <w:t xml:space="preserve"> user feedback</w:t>
             </w:r>
             <w:r>
               <w:rPr>
@@ -4842,12 +5832,14 @@
         </w:tc>
         <w:tc>
           <w:tcPr>
-            <w:tcW w:w="2103" w:type="dxa"/>
-          </w:tcPr>
-          <w:p>
-            <w:pPr>
-              <w:pStyle w:val="BodyText"/>
-              <w:ind w:left="0"/>
+            <w:tcW w:w="1177" w:type="pct"/>
+            <w:vAlign w:val="center"/>
+          </w:tcPr>
+          <w:p>
+            <w:pPr>
+              <w:pStyle w:val="BodyText"/>
+              <w:ind w:left="0"/>
+              <w:jc w:val="center"/>
               <w:rPr>
                 <w:iCs/>
                 <w:lang w:val="vi-VN"/>
@@ -4866,51 +5858,58 @@
       <w:tr>
         <w:tc>
           <w:tcPr>
-            <w:tcW w:w="968" w:type="dxa"/>
-          </w:tcPr>
-          <w:p>
-            <w:pPr>
-              <w:pStyle w:val="BodyText"/>
-              <w:ind w:left="0"/>
-              <w:rPr>
-                <w:iCs/>
-                <w:lang w:val="vi-VN"/>
-              </w:rPr>
-            </w:pPr>
-            <w:r>
-              <w:rPr>
-                <w:iCs/>
-                <w:lang w:val="vi-VN"/>
-              </w:rPr>
-              <w:t>09</w:t>
-            </w:r>
-          </w:p>
-        </w:tc>
-        <w:tc>
-          <w:tcPr>
-            <w:tcW w:w="1661" w:type="dxa"/>
-          </w:tcPr>
-          <w:p>
-            <w:pPr>
-              <w:pStyle w:val="BodyText"/>
-              <w:ind w:left="0"/>
-              <w:rPr>
-                <w:iCs/>
-                <w:lang w:val="vi-VN"/>
-              </w:rPr>
-            </w:pPr>
-            <w:r>
-              <w:rPr>
-                <w:iCs/>
-                <w:lang w:val="vi-VN"/>
-              </w:rPr>
-              <w:t xml:space="preserve">Interface for admin </w:t>
-            </w:r>
-          </w:p>
-        </w:tc>
-        <w:tc>
-          <w:tcPr>
-            <w:tcW w:w="4124" w:type="dxa"/>
+            <w:tcW w:w="542" w:type="pct"/>
+          </w:tcPr>
+          <w:p>
+            <w:pPr>
+              <w:pStyle w:val="BodyText"/>
+              <w:ind w:left="0"/>
+              <w:rPr>
+                <w:iCs/>
+              </w:rPr>
+            </w:pPr>
+            <w:r>
+              <w:rPr>
+                <w:iCs/>
+                <w:lang w:val="vi-VN"/>
+              </w:rPr>
+              <w:t>1</w:t>
+            </w:r>
+            <w:r>
+              <w:rPr>
+                <w:iCs/>
+              </w:rPr>
+              <w:t>7</w:t>
+            </w:r>
+          </w:p>
+        </w:tc>
+        <w:tc>
+          <w:tcPr>
+            <w:tcW w:w="975" w:type="pct"/>
+            <w:vAlign w:val="center"/>
+          </w:tcPr>
+          <w:p>
+            <w:pPr>
+              <w:pStyle w:val="BodyText"/>
+              <w:ind w:left="0"/>
+              <w:rPr>
+                <w:iCs/>
+                <w:lang w:val="vi-VN"/>
+              </w:rPr>
+            </w:pPr>
+            <w:r>
+              <w:rPr>
+                <w:iCs/>
+                <w:lang w:val="vi-VN"/>
+              </w:rPr>
+              <w:t>GUI</w:t>
+            </w:r>
+          </w:p>
+        </w:tc>
+        <w:tc>
+          <w:tcPr>
+            <w:tcW w:w="2306" w:type="pct"/>
+            <w:vAlign w:val="center"/>
           </w:tcPr>
           <w:p>
             <w:pPr>
@@ -4921,99 +5920,6 @@
               <w:ind w:left="0"/>
               <w:rPr>
                 <w:iCs/>
-                <w:lang w:val="vi-VN"/>
-              </w:rPr>
-            </w:pPr>
-            <w:r>
-              <w:rPr>
-                <w:iCs/>
-                <w:lang w:val="vi-VN"/>
-              </w:rPr>
-              <w:t>The main administrative interface for overall system control.</w:t>
-            </w:r>
-          </w:p>
-        </w:tc>
-        <w:tc>
-          <w:tcPr>
-            <w:tcW w:w="2103" w:type="dxa"/>
-          </w:tcPr>
-          <w:p>
-            <w:pPr>
-              <w:pStyle w:val="BodyText"/>
-              <w:ind w:left="0"/>
-              <w:rPr>
-                <w:iCs/>
-                <w:lang w:val="vi-VN"/>
-              </w:rPr>
-            </w:pPr>
-            <w:r>
-              <w:rPr>
-                <w:iCs/>
-                <w:lang w:val="vi-VN"/>
-              </w:rPr>
-              <w:t>High</w:t>
-            </w:r>
-          </w:p>
-        </w:tc>
-      </w:tr>
-      <w:tr>
-        <w:tc>
-          <w:tcPr>
-            <w:tcW w:w="968" w:type="dxa"/>
-          </w:tcPr>
-          <w:p>
-            <w:pPr>
-              <w:pStyle w:val="BodyText"/>
-              <w:ind w:left="0"/>
-              <w:rPr>
-                <w:iCs/>
-                <w:lang w:val="vi-VN"/>
-              </w:rPr>
-            </w:pPr>
-            <w:r>
-              <w:rPr>
-                <w:iCs/>
-                <w:lang w:val="vi-VN"/>
-              </w:rPr>
-              <w:t>10</w:t>
-            </w:r>
-          </w:p>
-        </w:tc>
-        <w:tc>
-          <w:tcPr>
-            <w:tcW w:w="1661" w:type="dxa"/>
-          </w:tcPr>
-          <w:p>
-            <w:pPr>
-              <w:pStyle w:val="BodyText"/>
-              <w:ind w:left="0"/>
-              <w:rPr>
-                <w:iCs/>
-                <w:lang w:val="vi-VN"/>
-              </w:rPr>
-            </w:pPr>
-            <w:r>
-              <w:rPr>
-                <w:iCs/>
-                <w:lang w:val="vi-VN"/>
-              </w:rPr>
-              <w:t>GUI</w:t>
-            </w:r>
-          </w:p>
-        </w:tc>
-        <w:tc>
-          <w:tcPr>
-            <w:tcW w:w="4124" w:type="dxa"/>
-          </w:tcPr>
-          <w:p>
-            <w:pPr>
-              <w:pStyle w:val="BodyText"/>
-              <w:tabs>
-                <w:tab w:val="left" w:pos="3009"/>
-              </w:tabs>
-              <w:ind w:left="0"/>
-              <w:rPr>
-                <w:iCs/>
               </w:rPr>
             </w:pPr>
             <w:r>
@@ -5033,12 +5939,14 @@
         </w:tc>
         <w:tc>
           <w:tcPr>
-            <w:tcW w:w="2103" w:type="dxa"/>
-          </w:tcPr>
-          <w:p>
-            <w:pPr>
-              <w:pStyle w:val="BodyText"/>
-              <w:ind w:left="0"/>
+            <w:tcW w:w="1177" w:type="pct"/>
+            <w:vAlign w:val="center"/>
+          </w:tcPr>
+          <w:p>
+            <w:pPr>
+              <w:pStyle w:val="BodyText"/>
+              <w:ind w:left="0"/>
+              <w:jc w:val="center"/>
               <w:rPr>
                 <w:iCs/>
                 <w:lang w:val="vi-VN"/>
@@ -5081,29 +5989,76 @@
     </w:p>
     <w:p>
       <w:pPr>
+        <w:pStyle w:val="ListParagraph"/>
+        <w:numPr>
+          <w:ilvl w:val="0"/>
+          <w:numId w:val="34"/>
+        </w:numPr>
+      </w:pPr>
+      <w:r>
+        <w:t>Administration requirements:</w:t>
+      </w:r>
+    </w:p>
+    <w:p>
+      <w:pPr>
+        <w:pStyle w:val="ListParagraph"/>
+        <w:numPr>
+          <w:ilvl w:val="0"/>
+          <w:numId w:val="35"/>
+        </w:numPr>
+      </w:pPr>
+      <w:r>
+        <w:t>Have complete access and control over the database</w:t>
+      </w:r>
+      <w:r>
+        <w:t>.</w:t>
+      </w:r>
+    </w:p>
+    <w:p>
+      <w:pPr>
+        <w:pStyle w:val="ListParagraph"/>
+        <w:numPr>
+          <w:ilvl w:val="0"/>
+          <w:numId w:val="35"/>
+        </w:numPr>
+      </w:pPr>
+      <w:r>
+        <w:t>Each administrative activity is performed immediately and in real</w:t>
+      </w:r>
+      <w:r>
+        <w:t>-</w:t>
+      </w:r>
+      <w:r>
+        <w:t>time</w:t>
+      </w:r>
+      <w:r>
+        <w:t>.</w:t>
+      </w:r>
+    </w:p>
+    <w:p/>
+    <w:p>
+      <w:pPr>
+        <w:widowControl/>
+        <w:spacing w:line="240" w:lineRule="auto"/>
+      </w:pPr>
+      <w:r>
+        <w:br w:type="page"/>
+      </w:r>
+    </w:p>
+    <w:p>
+      <w:pPr>
         <w:pStyle w:val="BodyText"/>
         <w:numPr>
           <w:ilvl w:val="0"/>
-          <w:numId w:val="30"/>
+          <w:numId w:val="34"/>
         </w:numPr>
         <w:rPr>
           <w:lang w:val="vi-VN"/>
         </w:rPr>
       </w:pPr>
       <w:r>
-        <w:rPr>
-          <w:lang w:val="vi-VN"/>
-        </w:rPr>
-        <w:t xml:space="preserve">Hardware: </w:t>
-      </w:r>
-      <w:r>
-        <w:rPr>
-          <w:lang w:val="vi-VN"/>
-        </w:rPr>
-        <w:t>Any device with a desktop interface</w:t>
-      </w:r>
-      <w:r>
-        <w:t>.</w:t>
+        <w:lastRenderedPageBreak/>
+        <w:t>User requirements:</w:t>
       </w:r>
     </w:p>
     <w:p>
@@ -5111,41 +6066,26 @@
         <w:pStyle w:val="BodyText"/>
         <w:numPr>
           <w:ilvl w:val="0"/>
-          <w:numId w:val="30"/>
+          <w:numId w:val="36"/>
         </w:numPr>
         <w:rPr>
           <w:lang w:val="vi-VN"/>
         </w:rPr>
       </w:pPr>
       <w:r>
+        <w:t>P</w:t>
+      </w:r>
+      <w:r>
         <w:rPr>
           <w:lang w:val="vi-VN"/>
         </w:rPr>
-        <w:t>Platform: Window</w:t>
-      </w:r>
-      <w:r>
-        <w:t>s</w:t>
+        <w:t>rovide</w:t>
       </w:r>
       <w:r>
         <w:rPr>
           <w:lang w:val="vi-VN"/>
         </w:rPr>
-        <w:t xml:space="preserve"> </w:t>
-      </w:r>
-      <w:r>
-        <w:t>7/</w:t>
-      </w:r>
-      <w:r>
-        <w:rPr>
-          <w:lang w:val="vi-VN"/>
-        </w:rPr>
-        <w:t xml:space="preserve">10/11, any Linux distributions, MacOS, </w:t>
-      </w:r>
-      <w:r>
-        <w:rPr>
-          <w:lang w:val="vi-VN"/>
-        </w:rPr>
-        <w:t>and other operating systems are supported.</w:t>
+        <w:t xml:space="preserve"> a secure environment that protects user information from unauthorized access.</w:t>
       </w:r>
     </w:p>
     <w:p>
@@ -5153,23 +6093,32 @@
         <w:pStyle w:val="BodyText"/>
         <w:numPr>
           <w:ilvl w:val="0"/>
-          <w:numId w:val="30"/>
+          <w:numId w:val="36"/>
         </w:numPr>
         <w:rPr>
           <w:lang w:val="vi-VN"/>
         </w:rPr>
       </w:pPr>
       <w:r>
+        <w:t>P</w:t>
+      </w:r>
+      <w:r>
         <w:rPr>
           <w:lang w:val="vi-VN"/>
         </w:rPr>
-        <w:t xml:space="preserve">Performance requirements: </w:t>
+        <w:t xml:space="preserve">rovide </w:t>
       </w:r>
       <w:r>
         <w:rPr>
           <w:lang w:val="vi-VN"/>
         </w:rPr>
-        <w:t>Not required</w:t>
+        <w:t xml:space="preserve">the </w:t>
+      </w:r>
+      <w:r>
+        <w:rPr>
+          <w:lang w:val="vi-VN"/>
+        </w:rPr>
+        <w:t>convenience of use for those who do not have an account</w:t>
       </w:r>
       <w:r>
         <w:t>.</w:t>
@@ -5180,7 +6129,7 @@
         <w:pStyle w:val="BodyText"/>
         <w:numPr>
           <w:ilvl w:val="0"/>
-          <w:numId w:val="30"/>
+          <w:numId w:val="36"/>
         </w:numPr>
         <w:rPr>
           <w:lang w:val="vi-VN"/>
@@ -5190,16 +6139,7 @@
         <w:rPr>
           <w:lang w:val="vi-VN"/>
         </w:rPr>
-        <w:t>Environmental requirement</w:t>
-      </w:r>
-      <w:r>
-        <w:t>s</w:t>
-      </w:r>
-      <w:r>
-        <w:rPr>
-          <w:lang w:val="vi-VN"/>
-        </w:rPr>
-        <w:t>: Internet</w:t>
+        <w:t>provide a reasonably priced plan for everyone</w:t>
       </w:r>
       <w:r>
         <w:t>.</w:t>
@@ -5208,6 +6148,298 @@
     <w:p>
       <w:pPr>
         <w:pStyle w:val="BodyText"/>
+        <w:numPr>
+          <w:ilvl w:val="0"/>
+          <w:numId w:val="36"/>
+        </w:numPr>
+        <w:rPr>
+          <w:lang w:val="vi-VN"/>
+        </w:rPr>
+      </w:pPr>
+      <w:r>
+        <w:t>S</w:t>
+      </w:r>
+      <w:r>
+        <w:rPr>
+          <w:lang w:val="vi-VN"/>
+        </w:rPr>
+        <w:t>imple to manage the flow/settings of the current stream</w:t>
+      </w:r>
+      <w:r>
+        <w:t>.</w:t>
+      </w:r>
+    </w:p>
+    <w:p>
+      <w:pPr>
+        <w:pStyle w:val="BodyText"/>
+        <w:numPr>
+          <w:ilvl w:val="0"/>
+          <w:numId w:val="36"/>
+        </w:numPr>
+        <w:rPr>
+          <w:lang w:val="vi-VN"/>
+        </w:rPr>
+      </w:pPr>
+      <w:r>
+        <w:t>P</w:t>
+      </w:r>
+      <w:r>
+        <w:rPr>
+          <w:lang w:val="vi-VN"/>
+        </w:rPr>
+        <w:t>revent harassment from inappropriate users</w:t>
+      </w:r>
+      <w:r>
+        <w:t>.</w:t>
+      </w:r>
+    </w:p>
+    <w:p>
+      <w:pPr>
+        <w:pStyle w:val="BodyText"/>
+        <w:numPr>
+          <w:ilvl w:val="0"/>
+          <w:numId w:val="36"/>
+        </w:numPr>
+        <w:rPr>
+          <w:lang w:val="vi-VN"/>
+        </w:rPr>
+      </w:pPr>
+      <w:r>
+        <w:t>A</w:t>
+      </w:r>
+      <w:r>
+        <w:rPr>
+          <w:lang w:val="vi-VN"/>
+        </w:rPr>
+        <w:t>ccurate time/Localization</w:t>
+      </w:r>
+      <w:r>
+        <w:t>.</w:t>
+      </w:r>
+    </w:p>
+    <w:p>
+      <w:pPr>
+        <w:pStyle w:val="BodyText"/>
+        <w:numPr>
+          <w:ilvl w:val="0"/>
+          <w:numId w:val="36"/>
+        </w:numPr>
+        <w:rPr>
+          <w:lang w:val="vi-VN"/>
+        </w:rPr>
+      </w:pPr>
+      <w:r>
+        <w:t>A</w:t>
+      </w:r>
+      <w:r>
+        <w:rPr>
+          <w:lang w:val="vi-VN"/>
+        </w:rPr>
+        <w:t>ccurate recommendation</w:t>
+      </w:r>
+      <w:r>
+        <w:t>.</w:t>
+      </w:r>
+    </w:p>
+    <w:p>
+      <w:pPr>
+        <w:pStyle w:val="BodyText"/>
+        <w:numPr>
+          <w:ilvl w:val="0"/>
+          <w:numId w:val="36"/>
+        </w:numPr>
+        <w:rPr>
+          <w:lang w:val="vi-VN"/>
+        </w:rPr>
+      </w:pPr>
+      <w:r>
+        <w:t>U</w:t>
+      </w:r>
+      <w:r>
+        <w:rPr>
+          <w:lang w:val="vi-VN"/>
+        </w:rPr>
+        <w:t>ser friendly, content</w:t>
+      </w:r>
+      <w:r>
+        <w:rPr>
+          <w:lang w:val="vi-VN"/>
+        </w:rPr>
+        <w:t>-</w:t>
+      </w:r>
+      <w:r>
+        <w:rPr>
+          <w:lang w:val="vi-VN"/>
+        </w:rPr>
+        <w:t>rich but still accessible</w:t>
+      </w:r>
+      <w:r>
+        <w:rPr>
+          <w:lang w:val="vi-VN"/>
+        </w:rPr>
+        <w:t>,</w:t>
+      </w:r>
+      <w:r>
+        <w:rPr>
+          <w:lang w:val="vi-VN"/>
+        </w:rPr>
+        <w:t xml:space="preserve"> and easy to see/use for each feature with a little amount of action</w:t>
+      </w:r>
+      <w:r>
+        <w:t>.</w:t>
+      </w:r>
+    </w:p>
+    <w:p>
+      <w:pPr>
+        <w:pStyle w:val="BodyText"/>
+        <w:numPr>
+          <w:ilvl w:val="0"/>
+          <w:numId w:val="34"/>
+        </w:numPr>
+        <w:rPr>
+          <w:lang w:val="vi-VN"/>
+        </w:rPr>
+      </w:pPr>
+      <w:r>
+        <w:t>Additional requirements:</w:t>
+      </w:r>
+    </w:p>
+    <w:p>
+      <w:pPr>
+        <w:pStyle w:val="BodyText"/>
+        <w:numPr>
+          <w:ilvl w:val="0"/>
+          <w:numId w:val="37"/>
+        </w:numPr>
+        <w:rPr>
+          <w:lang w:val="vi-VN"/>
+        </w:rPr>
+      </w:pPr>
+      <w:r>
+        <w:rPr>
+          <w:lang w:val="vi-VN"/>
+        </w:rPr>
+        <w:t>Hardware: Any device with a desktop interface</w:t>
+      </w:r>
+      <w:r>
+        <w:t>.</w:t>
+      </w:r>
+    </w:p>
+    <w:p>
+      <w:pPr>
+        <w:pStyle w:val="BodyText"/>
+        <w:numPr>
+          <w:ilvl w:val="0"/>
+          <w:numId w:val="37"/>
+        </w:numPr>
+        <w:rPr>
+          <w:lang w:val="vi-VN"/>
+        </w:rPr>
+      </w:pPr>
+      <w:r>
+        <w:rPr>
+          <w:lang w:val="vi-VN"/>
+        </w:rPr>
+        <w:t>Platform: Window</w:t>
+      </w:r>
+      <w:r>
+        <w:t>s</w:t>
+      </w:r>
+      <w:r>
+        <w:rPr>
+          <w:lang w:val="vi-VN"/>
+        </w:rPr>
+        <w:t xml:space="preserve"> </w:t>
+      </w:r>
+      <w:r>
+        <w:t>7/</w:t>
+      </w:r>
+      <w:r>
+        <w:rPr>
+          <w:lang w:val="vi-VN"/>
+        </w:rPr>
+        <w:t xml:space="preserve">10/11, any Linux distributions, </w:t>
+      </w:r>
+      <w:r>
+        <w:rPr>
+          <w:lang w:val="vi-VN"/>
+        </w:rPr>
+        <w:t>m</w:t>
+      </w:r>
+      <w:r>
+        <w:rPr>
+          <w:lang w:val="vi-VN"/>
+        </w:rPr>
+        <w:t xml:space="preserve">acOS, </w:t>
+      </w:r>
+      <w:r>
+        <w:rPr>
+          <w:lang w:val="vi-VN"/>
+        </w:rPr>
+        <w:t>and other operating systems are supported.</w:t>
+      </w:r>
+    </w:p>
+    <w:p>
+      <w:pPr>
+        <w:pStyle w:val="BodyText"/>
+        <w:numPr>
+          <w:ilvl w:val="0"/>
+          <w:numId w:val="37"/>
+        </w:numPr>
+        <w:rPr>
+          <w:lang w:val="vi-VN"/>
+        </w:rPr>
+      </w:pPr>
+      <w:r>
+        <w:rPr>
+          <w:lang w:val="vi-VN"/>
+        </w:rPr>
+        <w:t xml:space="preserve">Performance requirements: </w:t>
+      </w:r>
+      <w:r>
+        <w:rPr>
+          <w:lang w:val="vi-VN"/>
+        </w:rPr>
+        <w:t>Not required</w:t>
+      </w:r>
+      <w:r>
+        <w:t>.</w:t>
+      </w:r>
+    </w:p>
+    <w:p>
+      <w:pPr>
+        <w:pStyle w:val="BodyText"/>
+        <w:numPr>
+          <w:ilvl w:val="0"/>
+          <w:numId w:val="37"/>
+        </w:numPr>
+        <w:rPr>
+          <w:lang w:val="vi-VN"/>
+        </w:rPr>
+      </w:pPr>
+      <w:r>
+        <w:rPr>
+          <w:lang w:val="vi-VN"/>
+        </w:rPr>
+        <w:t>Environmental requirement</w:t>
+      </w:r>
+      <w:r>
+        <w:t>s</w:t>
+      </w:r>
+      <w:r>
+        <w:rPr>
+          <w:lang w:val="vi-VN"/>
+        </w:rPr>
+        <w:t>: Internet</w:t>
+      </w:r>
+      <w:r>
+        <w:t>.</w:t>
+      </w:r>
+    </w:p>
+    <w:p>
+      <w:pPr>
+        <w:pStyle w:val="BodyText"/>
+        <w:ind w:left="0"/>
         <w:rPr>
           <w:lang w:val="vi-VN"/>
         </w:rPr>
@@ -5365,21 +6597,11 @@
             </w:rPr>
             <w:t>Ó</w:t>
           </w:r>
-          <w:r>
-            <w:fldChar w:fldCharType="begin"/>
-          </w:r>
-          <w:r>
-            <w:instrText>DOCPROPERTY "Company"  \* MERGEFORMAT</w:instrText>
-          </w:r>
-          <w:r>
-            <w:fldChar w:fldCharType="separate"/>
-          </w:r>
-          <w:r>
-            <w:t>Group 8</w:t>
-          </w:r>
-          <w:r>
-            <w:fldChar w:fldCharType="end"/>
-          </w:r>
+          <w:fldSimple w:instr="DOCPROPERTY &quot;Company&quot;  \* MERGEFORMAT">
+            <w:r>
+              <w:t>Group 8</w:t>
+            </w:r>
+          </w:fldSimple>
           <w:r>
             <w:t xml:space="preserve">, </w:t>
           </w:r>
@@ -5565,21 +6787,11 @@
           <w:tcW w:w="6379" w:type="dxa"/>
         </w:tcPr>
         <w:p>
-          <w:r>
-            <w:fldChar w:fldCharType="begin"/>
-          </w:r>
-          <w:r>
-            <w:instrText xml:space="preserve"> SUBJECT  \* MERGEFORMAT </w:instrText>
-          </w:r>
-          <w:r>
-            <w:fldChar w:fldCharType="separate"/>
-          </w:r>
-          <w:r>
-            <w:t>MOVIE STREAMING WEBSITE</w:t>
-          </w:r>
-          <w:r>
-            <w:fldChar w:fldCharType="end"/>
-          </w:r>
+          <w:fldSimple w:instr=" SUBJECT  \* MERGEFORMAT ">
+            <w:r>
+              <w:t>MOVIE STREAMING WEBSITE</w:t>
+            </w:r>
+          </w:fldSimple>
         </w:p>
       </w:tc>
       <w:tc>
@@ -5595,7 +6807,13 @@
             <w:ind w:right="68"/>
           </w:pPr>
           <w:r>
-            <w:t xml:space="preserve">  Version:           &lt;1.0&gt;</w:t>
+            <w:t xml:space="preserve">  Version:           </w:t>
+          </w:r>
+          <w:r>
+            <w:t>2</w:t>
+          </w:r>
+          <w:r>
+            <w:t>.0</w:t>
           </w:r>
         </w:p>
       </w:tc>
@@ -5606,21 +6824,11 @@
           <w:tcW w:w="6379" w:type="dxa"/>
         </w:tcPr>
         <w:p>
-          <w:r>
-            <w:fldChar w:fldCharType="begin"/>
-          </w:r>
-          <w:r>
-            <w:instrText>TITLE  \* MERGEFORMAT</w:instrText>
-          </w:r>
-          <w:r>
-            <w:fldChar w:fldCharType="separate"/>
-          </w:r>
-          <w:r>
-            <w:t>Vision (Small Project)</w:t>
-          </w:r>
-          <w:r>
-            <w:fldChar w:fldCharType="end"/>
-          </w:r>
+          <w:fldSimple w:instr="TITLE  \* MERGEFORMAT">
+            <w:r>
+              <w:t>Vision (Small Project)</w:t>
+            </w:r>
+          </w:fldSimple>
         </w:p>
       </w:tc>
       <w:tc>
@@ -5629,10 +6837,13 @@
         </w:tcPr>
         <w:p>
           <w:r>
-            <w:t xml:space="preserve">  Date:  &lt;</w:t>
+            <w:t xml:space="preserve">  Date:  </w:t>
           </w:r>
           <w:r>
-            <w:t>03</w:t>
+            <w:t>0</w:t>
+          </w:r>
+          <w:r>
+            <w:t>8</w:t>
           </w:r>
           <w:r>
             <w:t>/</w:t>
@@ -5646,9 +6857,6 @@
           <w:r>
             <w:t>22</w:t>
           </w:r>
-          <w:r>
-            <w:t>&gt;</w:t>
-          </w:r>
         </w:p>
       </w:tc>
     </w:tr>
@@ -5658,11 +6866,7 @@
           <w:tcW w:w="9558" w:type="dxa"/>
           <w:gridSpan w:val="2"/>
         </w:tcPr>
-        <w:p>
-          <w:r>
-            <w:t>&lt;document identifier&gt;</w:t>
-          </w:r>
-        </w:p>
+        <w:p/>
       </w:tc>
     </w:tr>
   </w:tbl>
@@ -5936,6 +7140,119 @@
     </w:lvl>
   </w:abstractNum>
   <w:abstractNum w:abstractNumId="6" w15:restartNumberingAfterBreak="0">
+    <w:nsid w:val="170B4500"/>
+    <w:multiLevelType w:val="hybridMultilevel"/>
+    <w:tmpl w:val="9B1888E8"/>
+    <w:lvl w:ilvl="0" w:tplc="04090001">
+      <w:start w:val="1"/>
+      <w:numFmt w:val="bullet"/>
+      <w:lvlText w:val=""/>
+      <w:lvlJc w:val="left"/>
+      <w:pPr>
+        <w:ind w:left="1080" w:hanging="360"/>
+      </w:pPr>
+      <w:rPr>
+        <w:rFonts w:ascii="Symbol" w:hAnsi="Symbol" w:hint="default"/>
+      </w:rPr>
+    </w:lvl>
+    <w:lvl w:ilvl="1" w:tplc="04090003" w:tentative="1">
+      <w:start w:val="1"/>
+      <w:numFmt w:val="bullet"/>
+      <w:lvlText w:val="o"/>
+      <w:lvlJc w:val="left"/>
+      <w:pPr>
+        <w:ind w:left="1800" w:hanging="360"/>
+      </w:pPr>
+      <w:rPr>
+        <w:rFonts w:ascii="Courier New" w:hAnsi="Courier New" w:cs="Courier New" w:hint="default"/>
+      </w:rPr>
+    </w:lvl>
+    <w:lvl w:ilvl="2" w:tplc="04090005" w:tentative="1">
+      <w:start w:val="1"/>
+      <w:numFmt w:val="bullet"/>
+      <w:lvlText w:val=""/>
+      <w:lvlJc w:val="left"/>
+      <w:pPr>
+        <w:ind w:left="2520" w:hanging="360"/>
+      </w:pPr>
+      <w:rPr>
+        <w:rFonts w:ascii="Wingdings" w:hAnsi="Wingdings" w:hint="default"/>
+      </w:rPr>
+    </w:lvl>
+    <w:lvl w:ilvl="3" w:tplc="04090001" w:tentative="1">
+      <w:start w:val="1"/>
+      <w:numFmt w:val="bullet"/>
+      <w:lvlText w:val=""/>
+      <w:lvlJc w:val="left"/>
+      <w:pPr>
+        <w:ind w:left="3240" w:hanging="360"/>
+      </w:pPr>
+      <w:rPr>
+        <w:rFonts w:ascii="Symbol" w:hAnsi="Symbol" w:hint="default"/>
+      </w:rPr>
+    </w:lvl>
+    <w:lvl w:ilvl="4" w:tplc="04090003" w:tentative="1">
+      <w:start w:val="1"/>
+      <w:numFmt w:val="bullet"/>
+      <w:lvlText w:val="o"/>
+      <w:lvlJc w:val="left"/>
+      <w:pPr>
+        <w:ind w:left="3960" w:hanging="360"/>
+      </w:pPr>
+      <w:rPr>
+        <w:rFonts w:ascii="Courier New" w:hAnsi="Courier New" w:cs="Courier New" w:hint="default"/>
+      </w:rPr>
+    </w:lvl>
+    <w:lvl w:ilvl="5" w:tplc="04090005" w:tentative="1">
+      <w:start w:val="1"/>
+      <w:numFmt w:val="bullet"/>
+      <w:lvlText w:val=""/>
+      <w:lvlJc w:val="left"/>
+      <w:pPr>
+        <w:ind w:left="4680" w:hanging="360"/>
+      </w:pPr>
+      <w:rPr>
+        <w:rFonts w:ascii="Wingdings" w:hAnsi="Wingdings" w:hint="default"/>
+      </w:rPr>
+    </w:lvl>
+    <w:lvl w:ilvl="6" w:tplc="04090001" w:tentative="1">
+      <w:start w:val="1"/>
+      <w:numFmt w:val="bullet"/>
+      <w:lvlText w:val=""/>
+      <w:lvlJc w:val="left"/>
+      <w:pPr>
+        <w:ind w:left="5400" w:hanging="360"/>
+      </w:pPr>
+      <w:rPr>
+        <w:rFonts w:ascii="Symbol" w:hAnsi="Symbol" w:hint="default"/>
+      </w:rPr>
+    </w:lvl>
+    <w:lvl w:ilvl="7" w:tplc="04090003" w:tentative="1">
+      <w:start w:val="1"/>
+      <w:numFmt w:val="bullet"/>
+      <w:lvlText w:val="o"/>
+      <w:lvlJc w:val="left"/>
+      <w:pPr>
+        <w:ind w:left="6120" w:hanging="360"/>
+      </w:pPr>
+      <w:rPr>
+        <w:rFonts w:ascii="Courier New" w:hAnsi="Courier New" w:cs="Courier New" w:hint="default"/>
+      </w:rPr>
+    </w:lvl>
+    <w:lvl w:ilvl="8" w:tplc="04090005" w:tentative="1">
+      <w:start w:val="1"/>
+      <w:numFmt w:val="bullet"/>
+      <w:lvlText w:val=""/>
+      <w:lvlJc w:val="left"/>
+      <w:pPr>
+        <w:ind w:left="6840" w:hanging="360"/>
+      </w:pPr>
+      <w:rPr>
+        <w:rFonts w:ascii="Wingdings" w:hAnsi="Wingdings" w:hint="default"/>
+      </w:rPr>
+    </w:lvl>
+  </w:abstractNum>
+  <w:abstractNum w:abstractNumId="7" w15:restartNumberingAfterBreak="0">
     <w:nsid w:val="17CB6DC4"/>
     <w:multiLevelType w:val="singleLevel"/>
     <w:tmpl w:val="04090001"/>
@@ -5955,7 +7272,7 @@
       </w:rPr>
     </w:lvl>
   </w:abstractNum>
-  <w:abstractNum w:abstractNumId="7" w15:restartNumberingAfterBreak="0">
+  <w:abstractNum w:abstractNumId="8" w15:restartNumberingAfterBreak="0">
     <w:nsid w:val="22443AC4"/>
     <w:multiLevelType w:val="singleLevel"/>
     <w:tmpl w:val="04090001"/>
@@ -5975,7 +7292,7 @@
       </w:rPr>
     </w:lvl>
   </w:abstractNum>
-  <w:abstractNum w:abstractNumId="8" w15:restartNumberingAfterBreak="0">
+  <w:abstractNum w:abstractNumId="9" w15:restartNumberingAfterBreak="0">
     <w:nsid w:val="2367674E"/>
     <w:multiLevelType w:val="singleLevel"/>
     <w:tmpl w:val="04090001"/>
@@ -5995,7 +7312,7 @@
       </w:rPr>
     </w:lvl>
   </w:abstractNum>
-  <w:abstractNum w:abstractNumId="9" w15:restartNumberingAfterBreak="0">
+  <w:abstractNum w:abstractNumId="10" w15:restartNumberingAfterBreak="0">
     <w:nsid w:val="25B671FF"/>
     <w:multiLevelType w:val="singleLevel"/>
     <w:tmpl w:val="04090001"/>
@@ -6015,7 +7332,7 @@
       </w:rPr>
     </w:lvl>
   </w:abstractNum>
-  <w:abstractNum w:abstractNumId="10" w15:restartNumberingAfterBreak="0">
+  <w:abstractNum w:abstractNumId="11" w15:restartNumberingAfterBreak="0">
     <w:nsid w:val="27DF5824"/>
     <w:multiLevelType w:val="singleLevel"/>
     <w:tmpl w:val="04090001"/>
@@ -6035,7 +7352,7 @@
       </w:rPr>
     </w:lvl>
   </w:abstractNum>
-  <w:abstractNum w:abstractNumId="11" w15:restartNumberingAfterBreak="0">
+  <w:abstractNum w:abstractNumId="12" w15:restartNumberingAfterBreak="0">
     <w:nsid w:val="2D4B634E"/>
     <w:multiLevelType w:val="singleLevel"/>
     <w:tmpl w:val="04090001"/>
@@ -6055,7 +7372,7 @@
       </w:rPr>
     </w:lvl>
   </w:abstractNum>
-  <w:abstractNum w:abstractNumId="12" w15:restartNumberingAfterBreak="0">
+  <w:abstractNum w:abstractNumId="13" w15:restartNumberingAfterBreak="0">
     <w:nsid w:val="31DD2C45"/>
     <w:multiLevelType w:val="singleLevel"/>
     <w:tmpl w:val="04090001"/>
@@ -6075,7 +7392,7 @@
       </w:rPr>
     </w:lvl>
   </w:abstractNum>
-  <w:abstractNum w:abstractNumId="13" w15:restartNumberingAfterBreak="0">
+  <w:abstractNum w:abstractNumId="14" w15:restartNumberingAfterBreak="0">
     <w:nsid w:val="32982B51"/>
     <w:multiLevelType w:val="singleLevel"/>
     <w:tmpl w:val="04090001"/>
@@ -6095,7 +7412,7 @@
       </w:rPr>
     </w:lvl>
   </w:abstractNum>
-  <w:abstractNum w:abstractNumId="14" w15:restartNumberingAfterBreak="0">
+  <w:abstractNum w:abstractNumId="15" w15:restartNumberingAfterBreak="0">
     <w:nsid w:val="3375481C"/>
     <w:multiLevelType w:val="singleLevel"/>
     <w:tmpl w:val="E6747DA6"/>
@@ -6115,7 +7432,7 @@
       </w:rPr>
     </w:lvl>
   </w:abstractNum>
-  <w:abstractNum w:abstractNumId="15" w15:restartNumberingAfterBreak="0">
+  <w:abstractNum w:abstractNumId="16" w15:restartNumberingAfterBreak="0">
     <w:nsid w:val="369D5471"/>
     <w:multiLevelType w:val="singleLevel"/>
     <w:tmpl w:val="04090001"/>
@@ -6135,7 +7452,7 @@
       </w:rPr>
     </w:lvl>
   </w:abstractNum>
-  <w:abstractNum w:abstractNumId="16" w15:restartNumberingAfterBreak="0">
+  <w:abstractNum w:abstractNumId="17" w15:restartNumberingAfterBreak="0">
     <w:nsid w:val="374C2E0F"/>
     <w:multiLevelType w:val="hybridMultilevel"/>
     <w:tmpl w:val="75E66FE0"/>
@@ -6248,7 +7565,120 @@
       </w:rPr>
     </w:lvl>
   </w:abstractNum>
-  <w:abstractNum w:abstractNumId="17" w15:restartNumberingAfterBreak="0">
+  <w:abstractNum w:abstractNumId="18" w15:restartNumberingAfterBreak="0">
+    <w:nsid w:val="37A3374A"/>
+    <w:multiLevelType w:val="hybridMultilevel"/>
+    <w:tmpl w:val="920E8C72"/>
+    <w:lvl w:ilvl="0" w:tplc="04090001">
+      <w:start w:val="1"/>
+      <w:numFmt w:val="bullet"/>
+      <w:lvlText w:val=""/>
+      <w:lvlJc w:val="left"/>
+      <w:pPr>
+        <w:ind w:left="1080" w:hanging="360"/>
+      </w:pPr>
+      <w:rPr>
+        <w:rFonts w:ascii="Symbol" w:hAnsi="Symbol" w:hint="default"/>
+      </w:rPr>
+    </w:lvl>
+    <w:lvl w:ilvl="1" w:tplc="04090003" w:tentative="1">
+      <w:start w:val="1"/>
+      <w:numFmt w:val="bullet"/>
+      <w:lvlText w:val="o"/>
+      <w:lvlJc w:val="left"/>
+      <w:pPr>
+        <w:ind w:left="1800" w:hanging="360"/>
+      </w:pPr>
+      <w:rPr>
+        <w:rFonts w:ascii="Courier New" w:hAnsi="Courier New" w:cs="Courier New" w:hint="default"/>
+      </w:rPr>
+    </w:lvl>
+    <w:lvl w:ilvl="2" w:tplc="04090005" w:tentative="1">
+      <w:start w:val="1"/>
+      <w:numFmt w:val="bullet"/>
+      <w:lvlText w:val=""/>
+      <w:lvlJc w:val="left"/>
+      <w:pPr>
+        <w:ind w:left="2520" w:hanging="360"/>
+      </w:pPr>
+      <w:rPr>
+        <w:rFonts w:ascii="Wingdings" w:hAnsi="Wingdings" w:hint="default"/>
+      </w:rPr>
+    </w:lvl>
+    <w:lvl w:ilvl="3" w:tplc="04090001" w:tentative="1">
+      <w:start w:val="1"/>
+      <w:numFmt w:val="bullet"/>
+      <w:lvlText w:val=""/>
+      <w:lvlJc w:val="left"/>
+      <w:pPr>
+        <w:ind w:left="3240" w:hanging="360"/>
+      </w:pPr>
+      <w:rPr>
+        <w:rFonts w:ascii="Symbol" w:hAnsi="Symbol" w:hint="default"/>
+      </w:rPr>
+    </w:lvl>
+    <w:lvl w:ilvl="4" w:tplc="04090003" w:tentative="1">
+      <w:start w:val="1"/>
+      <w:numFmt w:val="bullet"/>
+      <w:lvlText w:val="o"/>
+      <w:lvlJc w:val="left"/>
+      <w:pPr>
+        <w:ind w:left="3960" w:hanging="360"/>
+      </w:pPr>
+      <w:rPr>
+        <w:rFonts w:ascii="Courier New" w:hAnsi="Courier New" w:cs="Courier New" w:hint="default"/>
+      </w:rPr>
+    </w:lvl>
+    <w:lvl w:ilvl="5" w:tplc="04090005" w:tentative="1">
+      <w:start w:val="1"/>
+      <w:numFmt w:val="bullet"/>
+      <w:lvlText w:val=""/>
+      <w:lvlJc w:val="left"/>
+      <w:pPr>
+        <w:ind w:left="4680" w:hanging="360"/>
+      </w:pPr>
+      <w:rPr>
+        <w:rFonts w:ascii="Wingdings" w:hAnsi="Wingdings" w:hint="default"/>
+      </w:rPr>
+    </w:lvl>
+    <w:lvl w:ilvl="6" w:tplc="04090001" w:tentative="1">
+      <w:start w:val="1"/>
+      <w:numFmt w:val="bullet"/>
+      <w:lvlText w:val=""/>
+      <w:lvlJc w:val="left"/>
+      <w:pPr>
+        <w:ind w:left="5400" w:hanging="360"/>
+      </w:pPr>
+      <w:rPr>
+        <w:rFonts w:ascii="Symbol" w:hAnsi="Symbol" w:hint="default"/>
+      </w:rPr>
+    </w:lvl>
+    <w:lvl w:ilvl="7" w:tplc="04090003" w:tentative="1">
+      <w:start w:val="1"/>
+      <w:numFmt w:val="bullet"/>
+      <w:lvlText w:val="o"/>
+      <w:lvlJc w:val="left"/>
+      <w:pPr>
+        <w:ind w:left="6120" w:hanging="360"/>
+      </w:pPr>
+      <w:rPr>
+        <w:rFonts w:ascii="Courier New" w:hAnsi="Courier New" w:cs="Courier New" w:hint="default"/>
+      </w:rPr>
+    </w:lvl>
+    <w:lvl w:ilvl="8" w:tplc="04090005" w:tentative="1">
+      <w:start w:val="1"/>
+      <w:numFmt w:val="bullet"/>
+      <w:lvlText w:val=""/>
+      <w:lvlJc w:val="left"/>
+      <w:pPr>
+        <w:ind w:left="6840" w:hanging="360"/>
+      </w:pPr>
+      <w:rPr>
+        <w:rFonts w:ascii="Wingdings" w:hAnsi="Wingdings" w:hint="default"/>
+      </w:rPr>
+    </w:lvl>
+  </w:abstractNum>
+  <w:abstractNum w:abstractNumId="19" w15:restartNumberingAfterBreak="0">
     <w:nsid w:val="398C0069"/>
     <w:multiLevelType w:val="hybridMultilevel"/>
     <w:tmpl w:val="28E8AA08"/>
@@ -6387,7 +7817,7 @@
       </w:rPr>
     </w:lvl>
   </w:abstractNum>
-  <w:abstractNum w:abstractNumId="18" w15:restartNumberingAfterBreak="0">
+  <w:abstractNum w:abstractNumId="20" w15:restartNumberingAfterBreak="0">
     <w:nsid w:val="42B97F7B"/>
     <w:multiLevelType w:val="singleLevel"/>
     <w:tmpl w:val="04090001"/>
@@ -6407,7 +7837,93 @@
       </w:rPr>
     </w:lvl>
   </w:abstractNum>
-  <w:abstractNum w:abstractNumId="19" w15:restartNumberingAfterBreak="0">
+  <w:abstractNum w:abstractNumId="21" w15:restartNumberingAfterBreak="0">
+    <w:nsid w:val="4451263B"/>
+    <w:multiLevelType w:val="hybridMultilevel"/>
+    <w:tmpl w:val="B2F85E92"/>
+    <w:lvl w:ilvl="0" w:tplc="FFFFFFFF">
+      <w:start w:val="1"/>
+      <w:numFmt w:val="lowerLetter"/>
+      <w:lvlText w:val="%1)"/>
+      <w:lvlJc w:val="left"/>
+      <w:pPr>
+        <w:ind w:left="720" w:hanging="360"/>
+      </w:pPr>
+    </w:lvl>
+    <w:lvl w:ilvl="1" w:tplc="FFFFFFFF" w:tentative="1">
+      <w:start w:val="1"/>
+      <w:numFmt w:val="lowerLetter"/>
+      <w:lvlText w:val="%2."/>
+      <w:lvlJc w:val="left"/>
+      <w:pPr>
+        <w:ind w:left="1440" w:hanging="360"/>
+      </w:pPr>
+    </w:lvl>
+    <w:lvl w:ilvl="2" w:tplc="FFFFFFFF" w:tentative="1">
+      <w:start w:val="1"/>
+      <w:numFmt w:val="lowerRoman"/>
+      <w:lvlText w:val="%3."/>
+      <w:lvlJc w:val="right"/>
+      <w:pPr>
+        <w:ind w:left="2160" w:hanging="180"/>
+      </w:pPr>
+    </w:lvl>
+    <w:lvl w:ilvl="3" w:tplc="FFFFFFFF" w:tentative="1">
+      <w:start w:val="1"/>
+      <w:numFmt w:val="decimal"/>
+      <w:lvlText w:val="%4."/>
+      <w:lvlJc w:val="left"/>
+      <w:pPr>
+        <w:ind w:left="2880" w:hanging="360"/>
+      </w:pPr>
+    </w:lvl>
+    <w:lvl w:ilvl="4" w:tplc="FFFFFFFF" w:tentative="1">
+      <w:start w:val="1"/>
+      <w:numFmt w:val="lowerLetter"/>
+      <w:lvlText w:val="%5."/>
+      <w:lvlJc w:val="left"/>
+      <w:pPr>
+        <w:ind w:left="3600" w:hanging="360"/>
+      </w:pPr>
+    </w:lvl>
+    <w:lvl w:ilvl="5" w:tplc="FFFFFFFF" w:tentative="1">
+      <w:start w:val="1"/>
+      <w:numFmt w:val="lowerRoman"/>
+      <w:lvlText w:val="%6."/>
+      <w:lvlJc w:val="right"/>
+      <w:pPr>
+        <w:ind w:left="4320" w:hanging="180"/>
+      </w:pPr>
+    </w:lvl>
+    <w:lvl w:ilvl="6" w:tplc="FFFFFFFF" w:tentative="1">
+      <w:start w:val="1"/>
+      <w:numFmt w:val="decimal"/>
+      <w:lvlText w:val="%7."/>
+      <w:lvlJc w:val="left"/>
+      <w:pPr>
+        <w:ind w:left="5040" w:hanging="360"/>
+      </w:pPr>
+    </w:lvl>
+    <w:lvl w:ilvl="7" w:tplc="FFFFFFFF" w:tentative="1">
+      <w:start w:val="1"/>
+      <w:numFmt w:val="lowerLetter"/>
+      <w:lvlText w:val="%8."/>
+      <w:lvlJc w:val="left"/>
+      <w:pPr>
+        <w:ind w:left="5760" w:hanging="360"/>
+      </w:pPr>
+    </w:lvl>
+    <w:lvl w:ilvl="8" w:tplc="FFFFFFFF" w:tentative="1">
+      <w:start w:val="1"/>
+      <w:numFmt w:val="lowerRoman"/>
+      <w:lvlText w:val="%9."/>
+      <w:lvlJc w:val="right"/>
+      <w:pPr>
+        <w:ind w:left="6480" w:hanging="180"/>
+      </w:pPr>
+    </w:lvl>
+  </w:abstractNum>
+  <w:abstractNum w:abstractNumId="22" w15:restartNumberingAfterBreak="0">
     <w:nsid w:val="49E170D0"/>
     <w:multiLevelType w:val="singleLevel"/>
     <w:tmpl w:val="04090001"/>
@@ -6427,7 +7943,7 @@
       </w:rPr>
     </w:lvl>
   </w:abstractNum>
-  <w:abstractNum w:abstractNumId="20" w15:restartNumberingAfterBreak="0">
+  <w:abstractNum w:abstractNumId="23" w15:restartNumberingAfterBreak="0">
     <w:nsid w:val="4F64732B"/>
     <w:multiLevelType w:val="singleLevel"/>
     <w:tmpl w:val="04090001"/>
@@ -6447,7 +7963,7 @@
       </w:rPr>
     </w:lvl>
   </w:abstractNum>
-  <w:abstractNum w:abstractNumId="21" w15:restartNumberingAfterBreak="0">
+  <w:abstractNum w:abstractNumId="24" w15:restartNumberingAfterBreak="0">
     <w:nsid w:val="50B03A31"/>
     <w:multiLevelType w:val="hybridMultilevel"/>
     <w:tmpl w:val="68ACE51C"/>
@@ -6560,7 +8076,7 @@
       </w:rPr>
     </w:lvl>
   </w:abstractNum>
-  <w:abstractNum w:abstractNumId="22" w15:restartNumberingAfterBreak="0">
+  <w:abstractNum w:abstractNumId="25" w15:restartNumberingAfterBreak="0">
     <w:nsid w:val="52DF734E"/>
     <w:multiLevelType w:val="singleLevel"/>
     <w:tmpl w:val="04090001"/>
@@ -6580,7 +8096,7 @@
       </w:rPr>
     </w:lvl>
   </w:abstractNum>
-  <w:abstractNum w:abstractNumId="23" w15:restartNumberingAfterBreak="0">
+  <w:abstractNum w:abstractNumId="26" w15:restartNumberingAfterBreak="0">
     <w:nsid w:val="59F314B7"/>
     <w:multiLevelType w:val="singleLevel"/>
     <w:tmpl w:val="04090001"/>
@@ -6600,7 +8116,120 @@
       </w:rPr>
     </w:lvl>
   </w:abstractNum>
-  <w:abstractNum w:abstractNumId="24" w15:restartNumberingAfterBreak="0">
+  <w:abstractNum w:abstractNumId="27" w15:restartNumberingAfterBreak="0">
+    <w:nsid w:val="5D0D7C69"/>
+    <w:multiLevelType w:val="hybridMultilevel"/>
+    <w:tmpl w:val="48B6D194"/>
+    <w:lvl w:ilvl="0" w:tplc="04090001">
+      <w:start w:val="1"/>
+      <w:numFmt w:val="bullet"/>
+      <w:lvlText w:val=""/>
+      <w:lvlJc w:val="left"/>
+      <w:pPr>
+        <w:ind w:left="1080" w:hanging="360"/>
+      </w:pPr>
+      <w:rPr>
+        <w:rFonts w:ascii="Symbol" w:hAnsi="Symbol" w:hint="default"/>
+      </w:rPr>
+    </w:lvl>
+    <w:lvl w:ilvl="1" w:tplc="04090003" w:tentative="1">
+      <w:start w:val="1"/>
+      <w:numFmt w:val="bullet"/>
+      <w:lvlText w:val="o"/>
+      <w:lvlJc w:val="left"/>
+      <w:pPr>
+        <w:ind w:left="1800" w:hanging="360"/>
+      </w:pPr>
+      <w:rPr>
+        <w:rFonts w:ascii="Courier New" w:hAnsi="Courier New" w:cs="Courier New" w:hint="default"/>
+      </w:rPr>
+    </w:lvl>
+    <w:lvl w:ilvl="2" w:tplc="04090005" w:tentative="1">
+      <w:start w:val="1"/>
+      <w:numFmt w:val="bullet"/>
+      <w:lvlText w:val=""/>
+      <w:lvlJc w:val="left"/>
+      <w:pPr>
+        <w:ind w:left="2520" w:hanging="360"/>
+      </w:pPr>
+      <w:rPr>
+        <w:rFonts w:ascii="Wingdings" w:hAnsi="Wingdings" w:hint="default"/>
+      </w:rPr>
+    </w:lvl>
+    <w:lvl w:ilvl="3" w:tplc="04090001" w:tentative="1">
+      <w:start w:val="1"/>
+      <w:numFmt w:val="bullet"/>
+      <w:lvlText w:val=""/>
+      <w:lvlJc w:val="left"/>
+      <w:pPr>
+        <w:ind w:left="3240" w:hanging="360"/>
+      </w:pPr>
+      <w:rPr>
+        <w:rFonts w:ascii="Symbol" w:hAnsi="Symbol" w:hint="default"/>
+      </w:rPr>
+    </w:lvl>
+    <w:lvl w:ilvl="4" w:tplc="04090003" w:tentative="1">
+      <w:start w:val="1"/>
+      <w:numFmt w:val="bullet"/>
+      <w:lvlText w:val="o"/>
+      <w:lvlJc w:val="left"/>
+      <w:pPr>
+        <w:ind w:left="3960" w:hanging="360"/>
+      </w:pPr>
+      <w:rPr>
+        <w:rFonts w:ascii="Courier New" w:hAnsi="Courier New" w:cs="Courier New" w:hint="default"/>
+      </w:rPr>
+    </w:lvl>
+    <w:lvl w:ilvl="5" w:tplc="04090005" w:tentative="1">
+      <w:start w:val="1"/>
+      <w:numFmt w:val="bullet"/>
+      <w:lvlText w:val=""/>
+      <w:lvlJc w:val="left"/>
+      <w:pPr>
+        <w:ind w:left="4680" w:hanging="360"/>
+      </w:pPr>
+      <w:rPr>
+        <w:rFonts w:ascii="Wingdings" w:hAnsi="Wingdings" w:hint="default"/>
+      </w:rPr>
+    </w:lvl>
+    <w:lvl w:ilvl="6" w:tplc="04090001" w:tentative="1">
+      <w:start w:val="1"/>
+      <w:numFmt w:val="bullet"/>
+      <w:lvlText w:val=""/>
+      <w:lvlJc w:val="left"/>
+      <w:pPr>
+        <w:ind w:left="5400" w:hanging="360"/>
+      </w:pPr>
+      <w:rPr>
+        <w:rFonts w:ascii="Symbol" w:hAnsi="Symbol" w:hint="default"/>
+      </w:rPr>
+    </w:lvl>
+    <w:lvl w:ilvl="7" w:tplc="04090003" w:tentative="1">
+      <w:start w:val="1"/>
+      <w:numFmt w:val="bullet"/>
+      <w:lvlText w:val="o"/>
+      <w:lvlJc w:val="left"/>
+      <w:pPr>
+        <w:ind w:left="6120" w:hanging="360"/>
+      </w:pPr>
+      <w:rPr>
+        <w:rFonts w:ascii="Courier New" w:hAnsi="Courier New" w:cs="Courier New" w:hint="default"/>
+      </w:rPr>
+    </w:lvl>
+    <w:lvl w:ilvl="8" w:tplc="04090005" w:tentative="1">
+      <w:start w:val="1"/>
+      <w:numFmt w:val="bullet"/>
+      <w:lvlText w:val=""/>
+      <w:lvlJc w:val="left"/>
+      <w:pPr>
+        <w:ind w:left="6840" w:hanging="360"/>
+      </w:pPr>
+      <w:rPr>
+        <w:rFonts w:ascii="Wingdings" w:hAnsi="Wingdings" w:hint="default"/>
+      </w:rPr>
+    </w:lvl>
+  </w:abstractNum>
+  <w:abstractNum w:abstractNumId="28" w15:restartNumberingAfterBreak="0">
     <w:nsid w:val="61ED0D6E"/>
     <w:multiLevelType w:val="hybridMultilevel"/>
     <w:tmpl w:val="ED5EE8E4"/>
@@ -6713,7 +8342,7 @@
       </w:rPr>
     </w:lvl>
   </w:abstractNum>
-  <w:abstractNum w:abstractNumId="25" w15:restartNumberingAfterBreak="0">
+  <w:abstractNum w:abstractNumId="29" w15:restartNumberingAfterBreak="0">
     <w:nsid w:val="647235F1"/>
     <w:multiLevelType w:val="singleLevel"/>
     <w:tmpl w:val="04090001"/>
@@ -6733,7 +8362,7 @@
       </w:rPr>
     </w:lvl>
   </w:abstractNum>
-  <w:abstractNum w:abstractNumId="26" w15:restartNumberingAfterBreak="0">
+  <w:abstractNum w:abstractNumId="30" w15:restartNumberingAfterBreak="0">
     <w:nsid w:val="6D2F7D46"/>
     <w:multiLevelType w:val="singleLevel"/>
     <w:tmpl w:val="04090001"/>
@@ -6753,7 +8382,7 @@
       </w:rPr>
     </w:lvl>
   </w:abstractNum>
-  <w:abstractNum w:abstractNumId="27" w15:restartNumberingAfterBreak="0">
+  <w:abstractNum w:abstractNumId="31" w15:restartNumberingAfterBreak="0">
     <w:nsid w:val="71F21F2A"/>
     <w:multiLevelType w:val="singleLevel"/>
     <w:tmpl w:val="04090001"/>
@@ -6773,7 +8402,7 @@
       </w:rPr>
     </w:lvl>
   </w:abstractNum>
-  <w:abstractNum w:abstractNumId="28" w15:restartNumberingAfterBreak="0">
+  <w:abstractNum w:abstractNumId="32" w15:restartNumberingAfterBreak="0">
     <w:nsid w:val="743601FB"/>
     <w:multiLevelType w:val="singleLevel"/>
     <w:tmpl w:val="04090001"/>
@@ -6793,7 +8422,7 @@
       </w:rPr>
     </w:lvl>
   </w:abstractNum>
-  <w:abstractNum w:abstractNumId="29" w15:restartNumberingAfterBreak="0">
+  <w:abstractNum w:abstractNumId="33" w15:restartNumberingAfterBreak="0">
     <w:nsid w:val="756150CA"/>
     <w:multiLevelType w:val="singleLevel"/>
     <w:tmpl w:val="04090001"/>
@@ -6813,7 +8442,7 @@
       </w:rPr>
     </w:lvl>
   </w:abstractNum>
-  <w:abstractNum w:abstractNumId="30" w15:restartNumberingAfterBreak="0">
+  <w:abstractNum w:abstractNumId="34" w15:restartNumberingAfterBreak="0">
     <w:nsid w:val="7BE434D7"/>
     <w:multiLevelType w:val="singleLevel"/>
     <w:tmpl w:val="04090001"/>
@@ -6833,7 +8462,7 @@
       </w:rPr>
     </w:lvl>
   </w:abstractNum>
-  <w:abstractNum w:abstractNumId="31" w15:restartNumberingAfterBreak="0">
+  <w:abstractNum w:abstractNumId="35" w15:restartNumberingAfterBreak="0">
     <w:nsid w:val="7C9362FF"/>
     <w:multiLevelType w:val="hybridMultilevel"/>
     <w:tmpl w:val="23B07F92"/>
@@ -6998,16 +8627,16 @@
     <w:abstractNumId w:val="3"/>
   </w:num>
   <w:num w:numId="4" w16cid:durableId="1309048341">
-    <w:abstractNumId w:val="14"/>
+    <w:abstractNumId w:val="15"/>
   </w:num>
   <w:num w:numId="5" w16cid:durableId="1196847818">
-    <w:abstractNumId w:val="30"/>
+    <w:abstractNumId w:val="34"/>
   </w:num>
   <w:num w:numId="6" w16cid:durableId="896010709">
-    <w:abstractNumId w:val="22"/>
+    <w:abstractNumId w:val="25"/>
   </w:num>
   <w:num w:numId="7" w16cid:durableId="1161235493">
-    <w:abstractNumId w:val="20"/>
+    <w:abstractNumId w:val="23"/>
   </w:num>
   <w:num w:numId="8" w16cid:durableId="1018316220">
     <w:abstractNumId w:val="1"/>
@@ -7030,76 +8659,88 @@
     <w:abstractNumId w:val="2"/>
   </w:num>
   <w:num w:numId="10" w16cid:durableId="62530140">
-    <w:abstractNumId w:val="29"/>
+    <w:abstractNumId w:val="33"/>
   </w:num>
   <w:num w:numId="11" w16cid:durableId="163669402">
     <w:abstractNumId w:val="4"/>
   </w:num>
   <w:num w:numId="12" w16cid:durableId="1941452396">
-    <w:abstractNumId w:val="15"/>
+    <w:abstractNumId w:val="16"/>
   </w:num>
   <w:num w:numId="13" w16cid:durableId="137916416">
+    <w:abstractNumId w:val="14"/>
+  </w:num>
+  <w:num w:numId="14" w16cid:durableId="2133085912">
+    <w:abstractNumId w:val="32"/>
+  </w:num>
+  <w:num w:numId="15" w16cid:durableId="1123646207">
     <w:abstractNumId w:val="13"/>
   </w:num>
-  <w:num w:numId="14" w16cid:durableId="2133085912">
+  <w:num w:numId="16" w16cid:durableId="889339599">
+    <w:abstractNumId w:val="7"/>
+  </w:num>
+  <w:num w:numId="17" w16cid:durableId="1892422888">
+    <w:abstractNumId w:val="31"/>
+  </w:num>
+  <w:num w:numId="18" w16cid:durableId="1622954373">
+    <w:abstractNumId w:val="22"/>
+  </w:num>
+  <w:num w:numId="19" w16cid:durableId="697316066">
+    <w:abstractNumId w:val="8"/>
+  </w:num>
+  <w:num w:numId="20" w16cid:durableId="1587303921">
+    <w:abstractNumId w:val="20"/>
+  </w:num>
+  <w:num w:numId="21" w16cid:durableId="1155606885">
+    <w:abstractNumId w:val="12"/>
+  </w:num>
+  <w:num w:numId="22" w16cid:durableId="1919166029">
+    <w:abstractNumId w:val="30"/>
+  </w:num>
+  <w:num w:numId="23" w16cid:durableId="1761638696">
+    <w:abstractNumId w:val="11"/>
+  </w:num>
+  <w:num w:numId="24" w16cid:durableId="2069331905">
+    <w:abstractNumId w:val="10"/>
+  </w:num>
+  <w:num w:numId="25" w16cid:durableId="1455979777">
+    <w:abstractNumId w:val="9"/>
+  </w:num>
+  <w:num w:numId="26" w16cid:durableId="521208574">
+    <w:abstractNumId w:val="26"/>
+  </w:num>
+  <w:num w:numId="27" w16cid:durableId="1540825282">
+    <w:abstractNumId w:val="29"/>
+  </w:num>
+  <w:num w:numId="28" w16cid:durableId="770275484">
+    <w:abstractNumId w:val="35"/>
+  </w:num>
+  <w:num w:numId="29" w16cid:durableId="131137580">
+    <w:abstractNumId w:val="19"/>
+  </w:num>
+  <w:num w:numId="30" w16cid:durableId="478376322">
     <w:abstractNumId w:val="28"/>
   </w:num>
-  <w:num w:numId="15" w16cid:durableId="1123646207">
-    <w:abstractNumId w:val="12"/>
-  </w:num>
-  <w:num w:numId="16" w16cid:durableId="889339599">
-    <w:abstractNumId w:val="6"/>
-  </w:num>
-  <w:num w:numId="17" w16cid:durableId="1892422888">
-    <w:abstractNumId w:val="27"/>
-  </w:num>
-  <w:num w:numId="18" w16cid:durableId="1622954373">
-    <w:abstractNumId w:val="19"/>
-  </w:num>
-  <w:num w:numId="19" w16cid:durableId="697316066">
-    <w:abstractNumId w:val="7"/>
-  </w:num>
-  <w:num w:numId="20" w16cid:durableId="1587303921">
-    <w:abstractNumId w:val="18"/>
-  </w:num>
-  <w:num w:numId="21" w16cid:durableId="1155606885">
-    <w:abstractNumId w:val="11"/>
-  </w:num>
-  <w:num w:numId="22" w16cid:durableId="1919166029">
-    <w:abstractNumId w:val="26"/>
-  </w:num>
-  <w:num w:numId="23" w16cid:durableId="1761638696">
-    <w:abstractNumId w:val="10"/>
-  </w:num>
-  <w:num w:numId="24" w16cid:durableId="2069331905">
-    <w:abstractNumId w:val="9"/>
-  </w:num>
-  <w:num w:numId="25" w16cid:durableId="1455979777">
-    <w:abstractNumId w:val="8"/>
-  </w:num>
-  <w:num w:numId="26" w16cid:durableId="521208574">
-    <w:abstractNumId w:val="23"/>
-  </w:num>
-  <w:num w:numId="27" w16cid:durableId="1540825282">
-    <w:abstractNumId w:val="25"/>
-  </w:num>
-  <w:num w:numId="28" w16cid:durableId="770275484">
-    <w:abstractNumId w:val="31"/>
-  </w:num>
-  <w:num w:numId="29" w16cid:durableId="131137580">
-    <w:abstractNumId w:val="17"/>
-  </w:num>
-  <w:num w:numId="30" w16cid:durableId="478376322">
+  <w:num w:numId="31" w16cid:durableId="552355759">
     <w:abstractNumId w:val="24"/>
-  </w:num>
-  <w:num w:numId="31" w16cid:durableId="552355759">
-    <w:abstractNumId w:val="21"/>
   </w:num>
   <w:num w:numId="32" w16cid:durableId="1840460306">
     <w:abstractNumId w:val="5"/>
   </w:num>
   <w:num w:numId="33" w16cid:durableId="801188771">
-    <w:abstractNumId w:val="16"/>
+    <w:abstractNumId w:val="17"/>
+  </w:num>
+  <w:num w:numId="34" w16cid:durableId="353305556">
+    <w:abstractNumId w:val="21"/>
+  </w:num>
+  <w:num w:numId="35" w16cid:durableId="2038700151">
+    <w:abstractNumId w:val="27"/>
+  </w:num>
+  <w:num w:numId="36" w16cid:durableId="1408530931">
+    <w:abstractNumId w:val="18"/>
+  </w:num>
+  <w:num w:numId="37" w16cid:durableId="850142818">
+    <w:abstractNumId w:val="6"/>
   </w:num>
 </w:numbering>
 </file>
@@ -7831,7 +9472,6 @@
     <w:name w:val="Body Text"/>
     <w:basedOn w:val="Normal"/>
     <w:link w:val="BodyTextChar"/>
-    <w:semiHidden/>
     <w:pPr>
       <w:keepLines/>
       <w:spacing w:after="120"/>
@@ -8110,11 +9750,21 @@
     <w:name w:val="Body Text Char"/>
     <w:basedOn w:val="DefaultParagraphFont"/>
     <w:link w:val="BodyText"/>
-    <w:semiHidden/>
     <w:rsid w:val="008E4B43"/>
     <w:rPr>
       <w:lang w:val="en-US" w:eastAsia="en-US"/>
     </w:rPr>
+  </w:style>
+  <w:style w:type="paragraph" w:styleId="ListParagraph">
+    <w:name w:val="List Paragraph"/>
+    <w:basedOn w:val="Normal"/>
+    <w:uiPriority w:val="34"/>
+    <w:qFormat/>
+    <w:rsid w:val="00890EA3"/>
+    <w:pPr>
+      <w:ind w:left="720"/>
+      <w:contextualSpacing/>
+    </w:pPr>
   </w:style>
 </w:styles>
 </file>

</xml_diff>